<commit_message>
Adding program realisation part in documentation
</commit_message>
<xml_diff>
--- a/Записка + методичик/Записка.docx
+++ b/Записка + методичик/Записка.docx
@@ -1169,7 +1169,6 @@
         </w:rPr>
         <w:t>функциональные, что для их разработки и поддержки недостаточно штатной команды разработчиков. Обычно такие решения заказывают у компаний, которые специализируются на их разработке. Например, белорусская компания «</w:t>
       </w:r>
-      <w:proofErr w:type="spellStart"/>
       <w:r>
         <w:rPr>
           <w:rFonts w:ascii="Times New Roman" w:hAnsi="Times New Roman" w:cs="Times New Roman"/>
@@ -1179,7 +1178,6 @@
         </w:rPr>
         <w:t>iCode</w:t>
       </w:r>
-      <w:proofErr w:type="spellEnd"/>
       <w:r>
         <w:rPr>
           <w:rFonts w:ascii="Times New Roman" w:hAnsi="Times New Roman" w:cs="Times New Roman"/>
@@ -1189,7 +1187,6 @@
         </w:rPr>
         <w:t>» предлагает разработку и поддержку такого сайта. Еще один пример такой компании – «</w:t>
       </w:r>
-      <w:proofErr w:type="spellStart"/>
       <w:r>
         <w:rPr>
           <w:rFonts w:ascii="Times New Roman" w:hAnsi="Times New Roman" w:cs="Times New Roman"/>
@@ -1199,7 +1196,6 @@
         </w:rPr>
         <w:t>Scandiweb</w:t>
       </w:r>
-      <w:proofErr w:type="spellEnd"/>
       <w:r>
         <w:rPr>
           <w:rFonts w:ascii="Times New Roman" w:hAnsi="Times New Roman" w:cs="Times New Roman"/>
@@ -1344,7 +1340,6 @@
         </w:rPr>
         <w:t>», «</w:t>
       </w:r>
-      <w:proofErr w:type="spellStart"/>
       <w:r>
         <w:rPr>
           <w:rFonts w:ascii="Times New Roman" w:hAnsi="Times New Roman" w:cs="Times New Roman"/>
@@ -1354,7 +1349,6 @@
         </w:rPr>
         <w:t>dobell</w:t>
       </w:r>
-      <w:proofErr w:type="spellEnd"/>
       <w:r>
         <w:rPr>
           <w:rFonts w:ascii="Times New Roman" w:hAnsi="Times New Roman" w:cs="Times New Roman"/>
@@ -1364,7 +1358,6 @@
         </w:rPr>
         <w:t>», «</w:t>
       </w:r>
-      <w:proofErr w:type="spellStart"/>
       <w:r>
         <w:rPr>
           <w:rFonts w:ascii="Times New Roman" w:hAnsi="Times New Roman" w:cs="Times New Roman"/>
@@ -1374,7 +1367,6 @@
         </w:rPr>
         <w:t>Sportland</w:t>
       </w:r>
-      <w:proofErr w:type="spellEnd"/>
       <w:r>
         <w:rPr>
           <w:rFonts w:ascii="Times New Roman" w:hAnsi="Times New Roman" w:cs="Times New Roman"/>
@@ -1747,7 +1739,6 @@
         </w:rPr>
         <w:t>созда</w:t>
       </w:r>
-      <w:proofErr w:type="spellStart"/>
       <w:r>
         <w:rPr>
           <w:rFonts w:ascii="Times New Roman" w:hAnsi="Times New Roman" w:cs="Times New Roman"/>
@@ -1760,7 +1751,6 @@
         </w:rPr>
         <w:t>ёт</w:t>
       </w:r>
-      <w:proofErr w:type="spellEnd"/>
       <w:r>
         <w:rPr>
           <w:rFonts w:ascii="Times New Roman" w:hAnsi="Times New Roman" w:cs="Times New Roman"/>
@@ -1870,27 +1860,7 @@
           <w:szCs w:val="26"/>
           <w:lang w:val="ru-RU"/>
         </w:rPr>
-        <w:t xml:space="preserve">SEO (англ. Search Engine </w:t>
-      </w:r>
-      <w:proofErr w:type="spellStart"/>
-      <w:r>
-        <w:rPr>
-          <w:rFonts w:ascii="Times New Roman" w:hAnsi="Times New Roman" w:cs="Times New Roman"/>
-          <w:sz w:val="26"/>
-          <w:szCs w:val="26"/>
-          <w:lang w:val="ru-RU"/>
-        </w:rPr>
-        <w:t>Optimization</w:t>
-      </w:r>
-      <w:proofErr w:type="spellEnd"/>
-      <w:r>
-        <w:rPr>
-          <w:rFonts w:ascii="Times New Roman" w:hAnsi="Times New Roman" w:cs="Times New Roman"/>
-          <w:sz w:val="26"/>
-          <w:szCs w:val="26"/>
-          <w:lang w:val="ru-RU"/>
-        </w:rPr>
-        <w:t>) – это комплекс мер по улучшению сайта для его ранжирования в поисковых системах [11].</w:t>
+        <w:t>SEO (англ. Search Engine Optimization) – это комплекс мер по улучшению сайта для его ранжирования в поисковых системах [11].</w:t>
       </w:r>
     </w:p>
     <w:p>
@@ -2253,27 +2223,7 @@
           <w:szCs w:val="26"/>
           <w:lang w:val="ru-RU"/>
         </w:rPr>
-        <w:t>» удобно использовать готовый инструмент для создания отчетов – «</w:t>
-      </w:r>
-      <w:proofErr w:type="spellStart"/>
-      <w:r>
-        <w:rPr>
-          <w:rFonts w:ascii="Times New Roman" w:hAnsi="Times New Roman" w:cs="Times New Roman"/>
-          <w:sz w:val="26"/>
-          <w:szCs w:val="26"/>
-          <w:lang w:val="ru-RU"/>
-        </w:rPr>
-        <w:t>Magento</w:t>
-      </w:r>
-      <w:proofErr w:type="spellEnd"/>
-      <w:r>
-        <w:rPr>
-          <w:rFonts w:ascii="Times New Roman" w:hAnsi="Times New Roman" w:cs="Times New Roman"/>
-          <w:sz w:val="26"/>
-          <w:szCs w:val="26"/>
-          <w:lang w:val="ru-RU"/>
-        </w:rPr>
-        <w:t xml:space="preserve"> Business Intelligence» (</w:t>
+        <w:t>» удобно использовать готовый инструмент для создания отчетов – «Magento Business Intelligence» (</w:t>
       </w:r>
       <w:r>
         <w:rPr>
@@ -2789,84 +2739,460 @@
     <w:p>
       <w:pPr>
         <w:pStyle w:val="a3"/>
-        <w:ind w:left="1080" w:firstLine="336"/>
-        <w:jc w:val="both"/>
-        <w:rPr>
-          <w:rFonts w:ascii="Times New Roman" w:hAnsi="Times New Roman" w:cs="Times New Roman"/>
-          <w:sz w:val="26"/>
-          <w:szCs w:val="26"/>
-          <w:lang w:val="ru-RU"/>
-        </w:rPr>
-      </w:pPr>
-      <w:hyperlink r:id="rId9" w:history="1">
-        <w:r>
-          <w:rPr>
-            <w:rStyle w:val="a5"/>
-            <w:rFonts w:ascii="Times New Roman" w:hAnsi="Times New Roman" w:cs="Times New Roman"/>
-            <w:sz w:val="26"/>
-            <w:szCs w:val="26"/>
-            <w:lang w:val="ru-RU"/>
-          </w:rPr>
-          <w:t>https://znaytovar.ru/s/Sistemy_upravleniya_zapasami.html</w:t>
-        </w:r>
-      </w:hyperlink>
+        <w:numPr>
+          <w:ilvl w:val="0"/>
+          <w:numId w:val="2"/>
+        </w:numPr>
+        <w:jc w:val="both"/>
+        <w:rPr>
+          <w:rFonts w:ascii="Times New Roman" w:hAnsi="Times New Roman" w:cs="Times New Roman"/>
+          <w:sz w:val="26"/>
+          <w:szCs w:val="26"/>
+          <w:lang w:val="ru-RU"/>
+        </w:rPr>
+      </w:pPr>
+      <w:r>
+        <w:rPr>
+          <w:rFonts w:ascii="Times New Roman" w:hAnsi="Times New Roman" w:cs="Times New Roman"/>
+          <w:sz w:val="26"/>
+          <w:szCs w:val="26"/>
+          <w:lang w:val="ru-RU"/>
+        </w:rPr>
+        <w:t>Постановка задачи</w:t>
+      </w:r>
+    </w:p>
+    <w:p>
+      <w:pPr>
+        <w:jc w:val="both"/>
+        <w:rPr>
+          <w:rFonts w:ascii="Times New Roman" w:hAnsi="Times New Roman" w:cs="Times New Roman"/>
+          <w:sz w:val="26"/>
+          <w:szCs w:val="26"/>
+        </w:rPr>
+      </w:pPr>
+      <w:r>
+        <w:rPr>
+          <w:rFonts w:ascii="Times New Roman" w:hAnsi="Times New Roman" w:cs="Times New Roman"/>
+          <w:sz w:val="26"/>
+          <w:szCs w:val="26"/>
+        </w:rPr>
+        <w:t>Управление интернет</w:t>
+      </w:r>
+      <w:r>
+        <w:rPr>
+          <w:rFonts w:ascii="Times New Roman" w:hAnsi="Times New Roman" w:cs="Times New Roman"/>
+          <w:sz w:val="26"/>
+          <w:szCs w:val="26"/>
+          <w:lang w:val="ru-RU"/>
+        </w:rPr>
+        <w:t>-</w:t>
+      </w:r>
+      <w:r>
+        <w:rPr>
+          <w:rFonts w:ascii="Times New Roman" w:hAnsi="Times New Roman" w:cs="Times New Roman"/>
+          <w:sz w:val="26"/>
+          <w:szCs w:val="26"/>
+        </w:rPr>
+        <w:t>торговлей (интернет</w:t>
+      </w:r>
+      <w:r>
+        <w:rPr>
+          <w:rFonts w:ascii="Times New Roman" w:hAnsi="Times New Roman" w:cs="Times New Roman"/>
+          <w:sz w:val="26"/>
+          <w:szCs w:val="26"/>
+          <w:lang w:val="ru-RU"/>
+        </w:rPr>
+        <w:t>-</w:t>
+      </w:r>
+      <w:r>
+        <w:rPr>
+          <w:rFonts w:ascii="Times New Roman" w:hAnsi="Times New Roman" w:cs="Times New Roman"/>
+          <w:sz w:val="26"/>
+          <w:szCs w:val="26"/>
+        </w:rPr>
+        <w:t>магазином) предполагает решение</w:t>
+      </w:r>
+      <w:r>
+        <w:rPr>
+          <w:rFonts w:ascii="Times New Roman" w:hAnsi="Times New Roman" w:cs="Times New Roman"/>
+          <w:sz w:val="26"/>
+          <w:szCs w:val="26"/>
+          <w:lang w:val="ru-RU"/>
+        </w:rPr>
+        <w:t xml:space="preserve"> </w:t>
+      </w:r>
+      <w:r>
+        <w:rPr>
+          <w:rFonts w:ascii="Times New Roman" w:hAnsi="Times New Roman" w:cs="Times New Roman"/>
+          <w:sz w:val="26"/>
+          <w:szCs w:val="26"/>
+        </w:rPr>
+        <w:t>основных задач:</w:t>
+      </w:r>
     </w:p>
     <w:p>
       <w:pPr>
         <w:pStyle w:val="a3"/>
-        <w:ind w:left="1080" w:firstLine="336"/>
-        <w:jc w:val="both"/>
-        <w:rPr>
-          <w:rFonts w:ascii="Times New Roman" w:hAnsi="Times New Roman" w:cs="Times New Roman"/>
-          <w:sz w:val="26"/>
-          <w:szCs w:val="26"/>
-          <w:lang w:val="ru-RU"/>
-        </w:rPr>
-      </w:pPr>
+        <w:numPr>
+          <w:ilvl w:val="0"/>
+          <w:numId w:val="4"/>
+        </w:numPr>
+        <w:jc w:val="both"/>
+        <w:rPr>
+          <w:rFonts w:ascii="Times New Roman" w:hAnsi="Times New Roman" w:cs="Times New Roman"/>
+          <w:sz w:val="26"/>
+          <w:szCs w:val="26"/>
+          <w:lang w:val="ru-RU"/>
+        </w:rPr>
+      </w:pPr>
+      <w:r>
+        <w:rPr>
+          <w:rFonts w:ascii="Times New Roman" w:hAnsi="Times New Roman" w:cs="Times New Roman"/>
+          <w:sz w:val="26"/>
+          <w:szCs w:val="26"/>
+          <w:lang w:val="ru-RU"/>
+        </w:rPr>
+        <w:t>Анализ и обоснование подхода к решению задачи управления заказами.</w:t>
+      </w:r>
     </w:p>
     <w:p>
       <w:pPr>
         <w:pStyle w:val="a3"/>
-        <w:ind w:left="1080" w:firstLine="336"/>
-        <w:jc w:val="both"/>
-        <w:rPr>
-          <w:rFonts w:ascii="Times New Roman" w:hAnsi="Times New Roman" w:cs="Times New Roman"/>
-          <w:sz w:val="26"/>
-          <w:szCs w:val="26"/>
-          <w:lang w:val="ru-RU"/>
-        </w:rPr>
-      </w:pPr>
+        <w:numPr>
+          <w:ilvl w:val="0"/>
+          <w:numId w:val="4"/>
+        </w:numPr>
+        <w:jc w:val="both"/>
+        <w:rPr>
+          <w:rFonts w:ascii="Times New Roman" w:hAnsi="Times New Roman" w:cs="Times New Roman"/>
+          <w:sz w:val="26"/>
+          <w:szCs w:val="26"/>
+          <w:lang w:val="ru-RU"/>
+        </w:rPr>
+      </w:pPr>
+      <w:r>
+        <w:rPr>
+          <w:rFonts w:ascii="Times New Roman" w:hAnsi="Times New Roman" w:cs="Times New Roman"/>
+          <w:sz w:val="26"/>
+          <w:szCs w:val="26"/>
+          <w:lang w:val="ru-RU"/>
+        </w:rPr>
+        <w:t>Интеграция и работа с платежными и другими вспомогательными системами на разработанной площадке.</w:t>
+      </w:r>
     </w:p>
     <w:p>
       <w:pPr>
         <w:pStyle w:val="a3"/>
-        <w:ind w:left="1080" w:firstLine="336"/>
-        <w:jc w:val="both"/>
-        <w:rPr>
-          <w:rFonts w:ascii="Times New Roman" w:hAnsi="Times New Roman" w:cs="Times New Roman"/>
-          <w:sz w:val="26"/>
-          <w:szCs w:val="26"/>
-          <w:lang w:val="ru-RU"/>
-        </w:rPr>
-      </w:pPr>
+        <w:numPr>
+          <w:ilvl w:val="0"/>
+          <w:numId w:val="4"/>
+        </w:numPr>
+        <w:jc w:val="both"/>
+        <w:rPr>
+          <w:rFonts w:ascii="Times New Roman" w:hAnsi="Times New Roman" w:cs="Times New Roman"/>
+          <w:sz w:val="26"/>
+          <w:szCs w:val="26"/>
+          <w:lang w:val="ru-RU"/>
+        </w:rPr>
+      </w:pPr>
+      <w:r>
+        <w:rPr>
+          <w:rFonts w:ascii="Times New Roman" w:hAnsi="Times New Roman" w:cs="Times New Roman"/>
+          <w:sz w:val="26"/>
+          <w:szCs w:val="26"/>
+          <w:lang w:val="ru-RU"/>
+        </w:rPr>
+        <w:t>Создание отчетов на основе изменений в базе данных.</w:t>
+      </w:r>
     </w:p>
     <w:p>
       <w:pPr>
         <w:pStyle w:val="a3"/>
-        <w:ind w:left="1080" w:firstLine="336"/>
-        <w:jc w:val="both"/>
-        <w:rPr>
-          <w:rFonts w:ascii="Times New Roman" w:hAnsi="Times New Roman" w:cs="Times New Roman"/>
-          <w:sz w:val="26"/>
-          <w:szCs w:val="26"/>
-          <w:lang w:val="ru-RU"/>
-        </w:rPr>
-      </w:pPr>
+        <w:numPr>
+          <w:ilvl w:val="0"/>
+          <w:numId w:val="4"/>
+        </w:numPr>
+        <w:jc w:val="both"/>
+        <w:rPr>
+          <w:rFonts w:ascii="Times New Roman" w:hAnsi="Times New Roman" w:cs="Times New Roman"/>
+          <w:sz w:val="26"/>
+          <w:szCs w:val="26"/>
+          <w:lang w:val="ru-RU"/>
+        </w:rPr>
+      </w:pPr>
+      <w:r>
+        <w:rPr>
+          <w:rFonts w:ascii="Times New Roman" w:hAnsi="Times New Roman" w:cs="Times New Roman"/>
+          <w:sz w:val="26"/>
+          <w:szCs w:val="26"/>
+          <w:lang w:val="ru-RU"/>
+        </w:rPr>
+        <w:t>Управление за</w:t>
+      </w:r>
+      <w:r>
+        <w:rPr>
+          <w:rFonts w:ascii="Times New Roman" w:hAnsi="Times New Roman" w:cs="Times New Roman"/>
+          <w:sz w:val="26"/>
+          <w:szCs w:val="26"/>
+          <w:lang w:val="ru-RU"/>
+        </w:rPr>
+        <w:t>казами.</w:t>
+      </w:r>
+    </w:p>
+    <w:p>
+      <w:pPr>
+        <w:jc w:val="both"/>
+        <w:rPr>
+          <w:rFonts w:ascii="Times New Roman" w:hAnsi="Times New Roman" w:cs="Times New Roman"/>
+          <w:sz w:val="26"/>
+          <w:szCs w:val="26"/>
+          <w:lang w:val="ru-RU"/>
+        </w:rPr>
+      </w:pPr>
+      <w:r>
+        <w:rPr>
+          <w:rFonts w:ascii="Times New Roman" w:hAnsi="Times New Roman" w:cs="Times New Roman"/>
+          <w:sz w:val="26"/>
+          <w:szCs w:val="26"/>
+          <w:lang w:val="ru-RU"/>
+        </w:rPr>
+        <w:t xml:space="preserve">Задача управления запасами возникает, когда необходимо создать запас материальных ресурсов или предметов потребления с целью удовлетворения спроса на заданном интервале времени (конечном или бесконечном).  Для обеспечения непрерывного и эффективного функционирования практически любой организации необходимо создание запасов. В любой задаче управления запасами требуется определять количество заказываемой продукции и сроки размещения заказа. Спрос </w:t>
+      </w:r>
+      <w:r>
+        <w:rPr>
+          <w:rFonts w:ascii="Times New Roman" w:hAnsi="Times New Roman" w:cs="Times New Roman"/>
+          <w:sz w:val="26"/>
+          <w:szCs w:val="26"/>
+          <w:lang w:val="ru-RU"/>
+        </w:rPr>
+        <w:lastRenderedPageBreak/>
+        <w:t>можно удовлетворить путём однократного создания запаса на весь рассматриваемый период времени или посредством создания запаса для каждой единицы времени этого периода.</w:t>
+      </w:r>
+      <w:r>
+        <w:rPr>
+          <w:rFonts w:ascii="Times New Roman" w:hAnsi="Times New Roman" w:cs="Times New Roman"/>
+          <w:sz w:val="26"/>
+          <w:szCs w:val="26"/>
+          <w:lang w:val="ru-RU"/>
+        </w:rPr>
+        <w:t xml:space="preserve"> </w:t>
+      </w:r>
+      <w:r>
+        <w:rPr>
+          <w:rFonts w:ascii="Times New Roman" w:hAnsi="Times New Roman" w:cs="Times New Roman"/>
+          <w:sz w:val="26"/>
+          <w:szCs w:val="26"/>
+          <w:lang w:val="ru-RU"/>
+        </w:rPr>
+        <w:t>Эти два случая соответствуют избыточному запасу (по отношению к единице времени) и недостаточному запасу (по отношению к полному периоду времени).</w:t>
+      </w:r>
+    </w:p>
+    <w:p>
+      <w:pPr>
+        <w:jc w:val="both"/>
+        <w:rPr>
+          <w:rFonts w:ascii="Times New Roman" w:hAnsi="Times New Roman" w:cs="Times New Roman"/>
+          <w:sz w:val="26"/>
+          <w:szCs w:val="26"/>
+          <w:lang w:val="ru-RU"/>
+        </w:rPr>
+      </w:pPr>
+      <w:r>
+        <w:rPr>
+          <w:rFonts w:ascii="Times New Roman" w:hAnsi="Times New Roman" w:cs="Times New Roman"/>
+          <w:sz w:val="26"/>
+          <w:szCs w:val="26"/>
+          <w:lang w:val="ru-RU"/>
+        </w:rPr>
+        <w:t>При избыточном запасе требуется более высокие удельные (отнесённые к единице времени) капитальные вложения, но дефицит возникает реже и частота размещения заказов меньше.</w:t>
+      </w:r>
+      <w:r>
+        <w:rPr>
+          <w:rFonts w:ascii="Times New Roman" w:hAnsi="Times New Roman" w:cs="Times New Roman"/>
+          <w:sz w:val="26"/>
+          <w:szCs w:val="26"/>
+          <w:lang w:val="ru-RU"/>
+        </w:rPr>
+        <w:t xml:space="preserve"> </w:t>
+      </w:r>
+      <w:r>
+        <w:rPr>
+          <w:rFonts w:ascii="Times New Roman" w:hAnsi="Times New Roman" w:cs="Times New Roman"/>
+          <w:sz w:val="26"/>
+          <w:szCs w:val="26"/>
+          <w:lang w:val="ru-RU"/>
+        </w:rPr>
+        <w:t xml:space="preserve">С другой </w:t>
+      </w:r>
+      <w:r>
+        <w:rPr>
+          <w:rFonts w:ascii="Times New Roman" w:hAnsi="Times New Roman" w:cs="Times New Roman"/>
+          <w:sz w:val="26"/>
+          <w:szCs w:val="26"/>
+          <w:lang w:val="ru-RU"/>
+        </w:rPr>
+        <w:t>с</w:t>
+      </w:r>
+      <w:r>
+        <w:rPr>
+          <w:rFonts w:ascii="Times New Roman" w:hAnsi="Times New Roman" w:cs="Times New Roman"/>
+          <w:sz w:val="26"/>
+          <w:szCs w:val="26"/>
+          <w:lang w:val="ru-RU"/>
+        </w:rPr>
+        <w:t>тороны, при недостаточном запасе удельные капитальные вложения снижаются, но частота размещения заказов и риск дефицита возрастает.  Для любого из   указанных   крайних   случаев характерны значительные</w:t>
+      </w:r>
+      <w:r>
+        <w:rPr>
+          <w:rFonts w:ascii="Times New Roman" w:hAnsi="Times New Roman" w:cs="Times New Roman"/>
+          <w:sz w:val="26"/>
+          <w:szCs w:val="26"/>
+          <w:lang w:val="ru-RU"/>
+        </w:rPr>
+        <w:t xml:space="preserve"> </w:t>
+      </w:r>
+      <w:r>
+        <w:rPr>
+          <w:rFonts w:ascii="Times New Roman" w:hAnsi="Times New Roman" w:cs="Times New Roman"/>
+          <w:sz w:val="26"/>
+          <w:szCs w:val="26"/>
+          <w:lang w:val="ru-RU"/>
+        </w:rPr>
+        <w:t>экономические потери.  Таким образом,</w:t>
+      </w:r>
+      <w:r>
+        <w:rPr>
+          <w:rFonts w:ascii="Times New Roman" w:hAnsi="Times New Roman" w:cs="Times New Roman"/>
+          <w:sz w:val="26"/>
+          <w:szCs w:val="26"/>
+          <w:lang w:val="ru-RU"/>
+        </w:rPr>
+        <w:t xml:space="preserve"> </w:t>
+      </w:r>
+      <w:r>
+        <w:rPr>
+          <w:rFonts w:ascii="Times New Roman" w:hAnsi="Times New Roman" w:cs="Times New Roman"/>
+          <w:sz w:val="26"/>
+          <w:szCs w:val="26"/>
+          <w:lang w:val="ru-RU"/>
+        </w:rPr>
+        <w:t>решения относительно размера заказа и момента его размещения могут основываться на минимизации соответствующей функции общих затрат, включающих</w:t>
+      </w:r>
+      <w:r>
+        <w:rPr>
+          <w:rFonts w:ascii="Times New Roman" w:hAnsi="Times New Roman" w:cs="Times New Roman"/>
+          <w:sz w:val="26"/>
+          <w:szCs w:val="26"/>
+          <w:lang w:val="ru-RU"/>
+        </w:rPr>
+        <w:t xml:space="preserve"> </w:t>
+      </w:r>
+      <w:r>
+        <w:rPr>
+          <w:rFonts w:ascii="Times New Roman" w:hAnsi="Times New Roman" w:cs="Times New Roman"/>
+          <w:sz w:val="26"/>
+          <w:szCs w:val="26"/>
+          <w:lang w:val="ru-RU"/>
+        </w:rPr>
+        <w:t>затраты,</w:t>
+      </w:r>
+      <w:r>
+        <w:rPr>
+          <w:rFonts w:ascii="Times New Roman" w:hAnsi="Times New Roman" w:cs="Times New Roman"/>
+          <w:sz w:val="26"/>
+          <w:szCs w:val="26"/>
+          <w:lang w:val="ru-RU"/>
+        </w:rPr>
+        <w:t xml:space="preserve"> </w:t>
+      </w:r>
+      <w:r>
+        <w:rPr>
+          <w:rFonts w:ascii="Times New Roman" w:hAnsi="Times New Roman" w:cs="Times New Roman"/>
+          <w:sz w:val="26"/>
+          <w:szCs w:val="26"/>
+          <w:lang w:val="ru-RU"/>
+        </w:rPr>
+        <w:t>обусловленные</w:t>
+      </w:r>
+      <w:r>
+        <w:rPr>
+          <w:rFonts w:ascii="Times New Roman" w:hAnsi="Times New Roman" w:cs="Times New Roman"/>
+          <w:sz w:val="26"/>
+          <w:szCs w:val="26"/>
+          <w:lang w:val="ru-RU"/>
+        </w:rPr>
+        <w:t xml:space="preserve"> </w:t>
+      </w:r>
+      <w:r>
+        <w:rPr>
+          <w:rFonts w:ascii="Times New Roman" w:hAnsi="Times New Roman" w:cs="Times New Roman"/>
+          <w:sz w:val="26"/>
+          <w:szCs w:val="26"/>
+          <w:lang w:val="ru-RU"/>
+        </w:rPr>
+        <w:t>потерями от избыточного запаса и дефицита.</w:t>
+      </w:r>
+    </w:p>
+    <w:p>
+      <w:pPr>
+        <w:jc w:val="both"/>
+        <w:rPr>
+          <w:rFonts w:ascii="Times New Roman" w:hAnsi="Times New Roman" w:cs="Times New Roman"/>
+          <w:sz w:val="26"/>
+          <w:szCs w:val="26"/>
+          <w:lang w:val="ru-RU"/>
+        </w:rPr>
+      </w:pPr>
+      <w:r>
+        <w:rPr>
+          <w:rFonts w:ascii="Times New Roman" w:hAnsi="Times New Roman" w:cs="Times New Roman"/>
+          <w:sz w:val="26"/>
+          <w:szCs w:val="26"/>
+          <w:lang w:val="ru-RU"/>
+        </w:rPr>
+        <w:t>Важным фактором, влияющим на решение задачи управления запасами, является то, что объем спроса на хранимый запас (в единицу времени) может быть или детерминированным или вероятностным. В первом случае для решения задачи управления запасами используются детерминированные модели.</w:t>
+      </w:r>
+      <w:r>
+        <w:rPr>
+          <w:rFonts w:ascii="Times New Roman" w:hAnsi="Times New Roman" w:cs="Times New Roman"/>
+          <w:sz w:val="26"/>
+          <w:szCs w:val="26"/>
+          <w:lang w:val="ru-RU"/>
+        </w:rPr>
+        <w:t xml:space="preserve"> </w:t>
+      </w:r>
+      <w:r>
+        <w:rPr>
+          <w:rFonts w:ascii="Times New Roman" w:hAnsi="Times New Roman" w:cs="Times New Roman"/>
+          <w:sz w:val="26"/>
+          <w:szCs w:val="26"/>
+          <w:lang w:val="ru-RU"/>
+        </w:rPr>
+        <w:t>[</w:t>
+      </w:r>
+      <w:r>
+        <w:rPr>
+          <w:rFonts w:ascii="Times New Roman" w:hAnsi="Times New Roman" w:cs="Times New Roman"/>
+          <w:sz w:val="26"/>
+          <w:szCs w:val="26"/>
+          <w:lang w:val="ru-RU"/>
+        </w:rPr>
+        <w:t>Методичка</w:t>
+      </w:r>
+      <w:r>
+        <w:rPr>
+          <w:rFonts w:ascii="Times New Roman" w:hAnsi="Times New Roman" w:cs="Times New Roman"/>
+          <w:sz w:val="26"/>
+          <w:szCs w:val="26"/>
+          <w:lang w:val="ru-RU"/>
+        </w:rPr>
+        <w:t>]</w:t>
+      </w:r>
     </w:p>
     <w:p>
       <w:pPr>
         <w:pStyle w:val="a3"/>
-        <w:ind w:left="1080" w:firstLine="336"/>
+        <w:ind w:left="1140"/>
         <w:jc w:val="both"/>
         <w:rPr>
           <w:rFonts w:ascii="Times New Roman" w:hAnsi="Times New Roman" w:cs="Times New Roman"/>
@@ -2898,316 +3224,644 @@
           <w:szCs w:val="26"/>
           <w:lang w:val="ru-RU"/>
         </w:rPr>
-        <w:t>Постановка задачи</w:t>
-      </w:r>
-    </w:p>
-    <w:p>
-      <w:pPr>
-        <w:jc w:val="both"/>
-        <w:rPr>
-          <w:rFonts w:ascii="Times New Roman" w:hAnsi="Times New Roman" w:cs="Times New Roman"/>
-          <w:sz w:val="26"/>
-          <w:szCs w:val="26"/>
-        </w:rPr>
-      </w:pPr>
-      <w:r>
-        <w:rPr>
-          <w:rFonts w:ascii="Times New Roman" w:hAnsi="Times New Roman" w:cs="Times New Roman"/>
-          <w:sz w:val="26"/>
-          <w:szCs w:val="26"/>
-        </w:rPr>
-        <w:t>Управление интернет</w:t>
-      </w:r>
-      <w:r>
-        <w:rPr>
-          <w:rFonts w:ascii="Times New Roman" w:hAnsi="Times New Roman" w:cs="Times New Roman"/>
-          <w:sz w:val="26"/>
-          <w:szCs w:val="26"/>
-          <w:lang w:val="ru-RU"/>
-        </w:rPr>
-        <w:t>-</w:t>
-      </w:r>
-      <w:r>
-        <w:rPr>
-          <w:rFonts w:ascii="Times New Roman" w:hAnsi="Times New Roman" w:cs="Times New Roman"/>
-          <w:sz w:val="26"/>
-          <w:szCs w:val="26"/>
-        </w:rPr>
-        <w:t>торговлей (интернет</w:t>
-      </w:r>
-      <w:r>
-        <w:rPr>
-          <w:rFonts w:ascii="Times New Roman" w:hAnsi="Times New Roman" w:cs="Times New Roman"/>
-          <w:sz w:val="26"/>
-          <w:szCs w:val="26"/>
-          <w:lang w:val="ru-RU"/>
-        </w:rPr>
-        <w:t>-</w:t>
-      </w:r>
-      <w:r>
-        <w:rPr>
-          <w:rFonts w:ascii="Times New Roman" w:hAnsi="Times New Roman" w:cs="Times New Roman"/>
-          <w:sz w:val="26"/>
-          <w:szCs w:val="26"/>
-        </w:rPr>
-        <w:t>магазином) предполагает решение</w:t>
-      </w:r>
-      <w:r>
-        <w:rPr>
-          <w:rFonts w:ascii="Times New Roman" w:hAnsi="Times New Roman" w:cs="Times New Roman"/>
-          <w:sz w:val="26"/>
-          <w:szCs w:val="26"/>
-          <w:lang w:val="ru-RU"/>
-        </w:rPr>
-        <w:t xml:space="preserve"> </w:t>
-      </w:r>
-      <w:r>
-        <w:rPr>
-          <w:rFonts w:ascii="Times New Roman" w:hAnsi="Times New Roman" w:cs="Times New Roman"/>
-          <w:sz w:val="26"/>
-          <w:szCs w:val="26"/>
-        </w:rPr>
-        <w:t>основных задач:</w:t>
-      </w:r>
-    </w:p>
-    <w:p>
-      <w:pPr>
-        <w:pStyle w:val="a3"/>
-        <w:numPr>
-          <w:ilvl w:val="0"/>
-          <w:numId w:val="4"/>
-        </w:numPr>
-        <w:jc w:val="both"/>
-        <w:rPr>
-          <w:rFonts w:ascii="Times New Roman" w:hAnsi="Times New Roman" w:cs="Times New Roman"/>
-          <w:sz w:val="26"/>
-          <w:szCs w:val="26"/>
-          <w:lang w:val="ru-RU"/>
-        </w:rPr>
-      </w:pPr>
-      <w:r>
-        <w:rPr>
-          <w:rFonts w:ascii="Times New Roman" w:hAnsi="Times New Roman" w:cs="Times New Roman"/>
-          <w:sz w:val="26"/>
-          <w:szCs w:val="26"/>
-          <w:lang w:val="ru-RU"/>
-        </w:rPr>
-        <w:t>Анализ и обоснование подхода к решению задачи управления заказами.</w:t>
-      </w:r>
-    </w:p>
-    <w:p>
-      <w:pPr>
-        <w:pStyle w:val="a3"/>
-        <w:numPr>
-          <w:ilvl w:val="0"/>
-          <w:numId w:val="4"/>
-        </w:numPr>
-        <w:jc w:val="both"/>
-        <w:rPr>
-          <w:rFonts w:ascii="Times New Roman" w:hAnsi="Times New Roman" w:cs="Times New Roman"/>
-          <w:sz w:val="26"/>
-          <w:szCs w:val="26"/>
-          <w:lang w:val="ru-RU"/>
-        </w:rPr>
-      </w:pPr>
-      <w:r>
-        <w:rPr>
-          <w:rFonts w:ascii="Times New Roman" w:hAnsi="Times New Roman" w:cs="Times New Roman"/>
-          <w:sz w:val="26"/>
-          <w:szCs w:val="26"/>
-          <w:lang w:val="ru-RU"/>
-        </w:rPr>
-        <w:t>Интеграция и работа с платежными и другими вспомогательными системами на разработанной площадке.</w:t>
-      </w:r>
-    </w:p>
-    <w:p>
-      <w:pPr>
-        <w:pStyle w:val="a3"/>
-        <w:numPr>
-          <w:ilvl w:val="0"/>
-          <w:numId w:val="4"/>
-        </w:numPr>
-        <w:jc w:val="both"/>
-        <w:rPr>
-          <w:rFonts w:ascii="Times New Roman" w:hAnsi="Times New Roman" w:cs="Times New Roman"/>
-          <w:sz w:val="26"/>
-          <w:szCs w:val="26"/>
-          <w:lang w:val="ru-RU"/>
-        </w:rPr>
-      </w:pPr>
-      <w:r>
-        <w:rPr>
-          <w:rFonts w:ascii="Times New Roman" w:hAnsi="Times New Roman" w:cs="Times New Roman"/>
-          <w:sz w:val="26"/>
-          <w:szCs w:val="26"/>
-          <w:lang w:val="ru-RU"/>
-        </w:rPr>
-        <w:t>Создание отчетов на основе изменений в базе данных.</w:t>
-      </w:r>
-    </w:p>
-    <w:p>
-      <w:pPr>
-        <w:pStyle w:val="a3"/>
-        <w:numPr>
-          <w:ilvl w:val="0"/>
-          <w:numId w:val="4"/>
-        </w:numPr>
-        <w:jc w:val="both"/>
-        <w:rPr>
-          <w:rFonts w:ascii="Times New Roman" w:hAnsi="Times New Roman" w:cs="Times New Roman"/>
-          <w:sz w:val="26"/>
-          <w:szCs w:val="26"/>
-          <w:lang w:val="ru-RU"/>
-        </w:rPr>
-      </w:pPr>
-      <w:r>
-        <w:rPr>
-          <w:rFonts w:ascii="Times New Roman" w:hAnsi="Times New Roman" w:cs="Times New Roman"/>
-          <w:sz w:val="26"/>
-          <w:szCs w:val="26"/>
-          <w:lang w:val="ru-RU"/>
-        </w:rPr>
-        <w:t>Управление за</w:t>
-      </w:r>
-      <w:r>
-        <w:rPr>
-          <w:rFonts w:ascii="Times New Roman" w:hAnsi="Times New Roman" w:cs="Times New Roman"/>
-          <w:sz w:val="26"/>
-          <w:szCs w:val="26"/>
-          <w:lang w:val="ru-RU"/>
-        </w:rPr>
-        <w:t>казами.</w:t>
-      </w:r>
-    </w:p>
-    <w:p>
-      <w:pPr>
-        <w:pStyle w:val="a3"/>
-        <w:ind w:left="1140"/>
-        <w:jc w:val="both"/>
-        <w:rPr>
-          <w:rFonts w:ascii="Times New Roman" w:hAnsi="Times New Roman" w:cs="Times New Roman"/>
-          <w:sz w:val="26"/>
-          <w:szCs w:val="26"/>
-          <w:lang w:val="ru-RU"/>
-        </w:rPr>
-      </w:pPr>
-    </w:p>
-    <w:p>
-      <w:pPr>
-        <w:pStyle w:val="a3"/>
-        <w:numPr>
-          <w:ilvl w:val="0"/>
-          <w:numId w:val="2"/>
-        </w:numPr>
-        <w:jc w:val="both"/>
-        <w:rPr>
-          <w:rFonts w:ascii="Times New Roman" w:hAnsi="Times New Roman" w:cs="Times New Roman"/>
-          <w:sz w:val="26"/>
-          <w:szCs w:val="26"/>
-          <w:lang w:val="ru-RU"/>
-        </w:rPr>
-      </w:pPr>
-      <w:r>
-        <w:rPr>
-          <w:rFonts w:ascii="Times New Roman" w:hAnsi="Times New Roman" w:cs="Times New Roman"/>
-          <w:sz w:val="26"/>
-          <w:szCs w:val="26"/>
-          <w:lang w:val="ru-RU"/>
-        </w:rPr>
         <w:t>Описание используемых алгоритмов</w:t>
       </w:r>
     </w:p>
     <w:p>
       <w:pPr>
-        <w:jc w:val="both"/>
-        <w:rPr>
-          <w:rFonts w:ascii="Times New Roman" w:hAnsi="Times New Roman" w:cs="Times New Roman"/>
-          <w:sz w:val="26"/>
-          <w:szCs w:val="26"/>
-        </w:rPr>
-      </w:pPr>
-      <w:r>
-        <w:rPr>
-          <w:rFonts w:ascii="Times New Roman" w:hAnsi="Times New Roman" w:cs="Times New Roman"/>
-          <w:sz w:val="26"/>
-          <w:szCs w:val="26"/>
-        </w:rPr>
-        <w:t xml:space="preserve">В настоящее время разработано большое количество программных решений для автоматизации основных этапов процесса обработки заказов. Однако из-за стремительного роста количества разнообразных бизнес-проектов, а также расширения их сфер деятельности и видов оказания услуг, не все из существующих программных продуктов, позволяющие автоматизировать большинство задач и процессов, связанных с обработкой заказов, эффективны для конкретной компании. Причиной этому является особенность, что современные бизнес-проекты имеют индивидуальный и специфический вид работы, который значительно отличается от других сфер представления услуг </w:t>
-      </w:r>
-      <w:r>
-        <w:rPr>
-          <w:rFonts w:ascii="Times New Roman" w:hAnsi="Times New Roman" w:cs="Times New Roman"/>
-          <w:sz w:val="26"/>
-          <w:szCs w:val="26"/>
-          <w:highlight w:val="yellow"/>
-        </w:rPr>
-        <w:t>[3].</w:t>
-      </w:r>
-      <w:r>
-        <w:rPr>
-          <w:rFonts w:ascii="Times New Roman" w:hAnsi="Times New Roman" w:cs="Times New Roman"/>
-          <w:sz w:val="26"/>
-          <w:szCs w:val="26"/>
-        </w:rPr>
-        <w:t xml:space="preserve"> </w:t>
-      </w:r>
-    </w:p>
-    <w:p>
-      <w:pPr>
-        <w:jc w:val="both"/>
-        <w:rPr>
-          <w:rFonts w:ascii="Times New Roman" w:hAnsi="Times New Roman" w:cs="Times New Roman"/>
-          <w:sz w:val="26"/>
-          <w:szCs w:val="26"/>
-        </w:rPr>
-      </w:pPr>
-      <w:r>
-        <w:rPr>
-          <w:rFonts w:ascii="Times New Roman" w:hAnsi="Times New Roman" w:cs="Times New Roman"/>
-          <w:sz w:val="26"/>
-          <w:szCs w:val="26"/>
-        </w:rPr>
-        <w:t>Для некоторых современных компаний, работающих по принципу «выполнить на заказ» в условиях поступления большого числа заказов, ограниченных ресурсов и пропускной способности, а также с жесткими требованиями к исполнению заказов, оптимизация процесса обработки заказов является важной задачей. В настоящее время многие компании для выполнения поступающих заказов от клиентов имеют мощности в ограниченном количестве (</w:t>
-      </w:r>
-      <w:r>
-        <w:rPr>
-          <w:rFonts w:ascii="Times New Roman" w:hAnsi="Times New Roman" w:cs="Times New Roman"/>
-          <w:sz w:val="26"/>
-          <w:szCs w:val="26"/>
-          <w:lang w:val="ru-RU"/>
-        </w:rPr>
-        <w:t>Рисунок 1.5</w:t>
-      </w:r>
-      <w:r>
-        <w:rPr>
-          <w:rFonts w:ascii="Times New Roman" w:hAnsi="Times New Roman" w:cs="Times New Roman"/>
-          <w:sz w:val="26"/>
-          <w:szCs w:val="26"/>
-        </w:rPr>
-        <w:t xml:space="preserve">). </w:t>
-      </w:r>
-    </w:p>
-    <w:p>
-      <w:pPr>
-        <w:jc w:val="both"/>
-        <w:rPr>
-          <w:rFonts w:ascii="Times New Roman" w:hAnsi="Times New Roman" w:cs="Times New Roman"/>
-          <w:sz w:val="26"/>
-          <w:szCs w:val="26"/>
-        </w:rPr>
-      </w:pPr>
-      <w:r>
-        <w:rPr>
-          <w:rFonts w:ascii="Times New Roman" w:hAnsi="Times New Roman" w:cs="Times New Roman"/>
+        <w:pStyle w:val="HTML"/>
+        <w:spacing w:line="360" w:lineRule="auto"/>
+        <w:ind w:right="-55"/>
+        <w:jc w:val="both"/>
+        <w:rPr>
+          <w:rFonts w:ascii="Times New Roman" w:hAnsi="Times New Roman" w:cs="Times New Roman"/>
+          <w:color w:val="000000"/>
+          <w:sz w:val="26"/>
+          <w:szCs w:val="26"/>
+        </w:rPr>
+      </w:pPr>
+      <w:r>
+        <w:rPr>
+          <w:rFonts w:ascii="Times New Roman" w:hAnsi="Times New Roman" w:cs="Times New Roman"/>
+          <w:color w:val="000000"/>
+          <w:sz w:val="26"/>
+          <w:szCs w:val="26"/>
+        </w:rPr>
+        <w:t xml:space="preserve">Как правило, </w:t>
+      </w:r>
+      <w:r>
+        <w:rPr>
+          <w:rFonts w:ascii="Times New Roman" w:hAnsi="Times New Roman" w:cs="Times New Roman"/>
+          <w:color w:val="000000"/>
+          <w:sz w:val="26"/>
+          <w:szCs w:val="26"/>
+        </w:rPr>
+        <w:t>цена единицы продукции зависит от размера закупаемой партии. В таких случаях цены меняются скачкообразно или предоставляются оптовые скидки. При этом в модели управления запасами необходимо учитывать затраты на приобретение.</w:t>
+      </w:r>
+    </w:p>
+    <w:p>
+      <w:pPr>
+        <w:pStyle w:val="HTML"/>
+        <w:spacing w:line="360" w:lineRule="auto"/>
+        <w:ind w:right="-55"/>
+        <w:jc w:val="both"/>
+        <w:rPr>
+          <w:rFonts w:ascii="Times New Roman" w:hAnsi="Times New Roman" w:cs="Times New Roman"/>
+          <w:color w:val="000000"/>
+          <w:sz w:val="26"/>
+          <w:szCs w:val="26"/>
+          <w:lang w:val="en-US"/>
+        </w:rPr>
+      </w:pPr>
+      <w:r>
+        <w:rPr>
+          <w:rFonts w:ascii="Times New Roman" w:hAnsi="Times New Roman" w:cs="Times New Roman"/>
+          <w:color w:val="000000"/>
+          <w:sz w:val="26"/>
+          <w:szCs w:val="26"/>
+        </w:rPr>
+        <w:t>Рассмотрим модель управления запасами с мгновенным пополнением запаса при отсутствии дефицита. Предположим, что цена единицы продукции равна</w:t>
+      </w:r>
+    </w:p>
+    <w:p>
+      <w:pPr>
+        <w:pStyle w:val="HTML"/>
+        <w:spacing w:line="360" w:lineRule="auto"/>
+        <w:ind w:right="-55"/>
+        <w:jc w:val="center"/>
+        <w:rPr>
+          <w:rFonts w:ascii="Times New Roman" w:hAnsi="Times New Roman" w:cs="Times New Roman"/>
+          <w:color w:val="000000"/>
+          <w:sz w:val="26"/>
+          <w:szCs w:val="26"/>
+          <w:lang w:val="en-US"/>
+        </w:rPr>
+      </w:pPr>
+      <w:r>
+        <w:rPr>
+          <w:rFonts w:ascii="Times New Roman" w:hAnsi="Times New Roman" w:cs="Times New Roman"/>
+          <w:color w:val="000000"/>
+          <w:sz w:val="26"/>
+          <w:szCs w:val="26"/>
+        </w:rPr>
+        <w:t>с=</w:t>
+      </w:r>
+      <w:r>
+        <w:rPr>
+          <w:rFonts w:ascii="Times New Roman" w:hAnsi="Times New Roman" w:cs="Times New Roman"/>
+          <w:color w:val="000000"/>
+          <w:position w:val="-32"/>
+          <w:sz w:val="26"/>
+          <w:szCs w:val="26"/>
+        </w:rPr>
+        <w:object w:dxaOrig="1660" w:dyaOrig="760" w14:anchorId="1BBB9248">
+          <v:shapetype id="_x0000_t75" coordsize="21600,21600" o:spt="75" o:preferrelative="t" path="m@4@5l@4@11@9@11@9@5xe" filled="f" stroked="f">
+            <v:stroke joinstyle="miter"/>
+            <v:formulas>
+              <v:f eqn="if lineDrawn pixelLineWidth 0"/>
+              <v:f eqn="sum @0 1 0"/>
+              <v:f eqn="sum 0 0 @1"/>
+              <v:f eqn="prod @2 1 2"/>
+              <v:f eqn="prod @3 21600 pixelWidth"/>
+              <v:f eqn="prod @3 21600 pixelHeight"/>
+              <v:f eqn="sum @0 0 1"/>
+              <v:f eqn="prod @6 1 2"/>
+              <v:f eqn="prod @7 21600 pixelWidth"/>
+              <v:f eqn="sum @8 21600 0"/>
+              <v:f eqn="prod @7 21600 pixelHeight"/>
+              <v:f eqn="sum @10 21600 0"/>
+            </v:formulas>
+            <v:path o:extrusionok="f" gradientshapeok="t" o:connecttype="rect"/>
+            <o:lock v:ext="edit" aspectratio="t"/>
+          </v:shapetype>
+          <v:shape id="_x0000_i1410" type="#_x0000_t75" style="width:83.25pt;height:38.2pt" o:ole="">
+            <v:imagedata r:id="rId9" o:title=""/>
+          </v:shape>
+          <o:OLEObject Type="Embed" ProgID="Equation.3" ShapeID="_x0000_i1410" DrawAspect="Content" ObjectID="_1729529084" r:id="rId10"/>
+        </w:object>
+      </w:r>
+      <w:r>
+        <w:rPr>
+          <w:rFonts w:ascii="Times New Roman" w:hAnsi="Times New Roman" w:cs="Times New Roman"/>
+          <w:color w:val="000000"/>
+          <w:position w:val="-10"/>
+          <w:sz w:val="26"/>
+          <w:szCs w:val="26"/>
+        </w:rPr>
+        <w:object w:dxaOrig="180" w:dyaOrig="340" w14:anchorId="05E7A4A2">
+          <v:shape id="_x0000_i1411" type="#_x0000_t75" style="width:8.75pt;height:16.9pt" o:ole="">
+            <v:imagedata r:id="rId11" o:title=""/>
+          </v:shape>
+          <o:OLEObject Type="Embed" ProgID="Equation.3" ShapeID="_x0000_i1411" DrawAspect="Content" ObjectID="_1729529085" r:id="rId12"/>
+        </w:object>
+      </w:r>
+      <w:r>
+        <w:rPr>
+          <w:rFonts w:ascii="Times New Roman" w:hAnsi="Times New Roman" w:cs="Times New Roman"/>
+          <w:color w:val="000000"/>
+          <w:sz w:val="26"/>
+          <w:szCs w:val="26"/>
+          <w:lang w:val="en-US"/>
+        </w:rPr>
+        <w:t>;</w:t>
+      </w:r>
+      <w:r>
+        <w:rPr>
+          <w:rFonts w:ascii="Times New Roman" w:hAnsi="Times New Roman" w:cs="Times New Roman"/>
+          <w:color w:val="000000"/>
+          <w:sz w:val="26"/>
+          <w:szCs w:val="26"/>
+          <w:lang w:val="en-US"/>
+        </w:rPr>
+        <w:tab/>
+        <w:t>(2.1)</w:t>
+      </w:r>
+    </w:p>
+    <w:p>
+      <w:pPr>
+        <w:pStyle w:val="HTML"/>
+        <w:spacing w:line="360" w:lineRule="auto"/>
+        <w:ind w:right="-55"/>
+        <w:jc w:val="both"/>
+        <w:rPr>
+          <w:rFonts w:ascii="Times New Roman" w:hAnsi="Times New Roman" w:cs="Times New Roman"/>
+          <w:color w:val="000000"/>
+          <w:sz w:val="26"/>
+          <w:szCs w:val="26"/>
+        </w:rPr>
+      </w:pPr>
+      <w:r>
+        <w:rPr>
+          <w:rFonts w:ascii="Times New Roman" w:hAnsi="Times New Roman" w:cs="Times New Roman"/>
+          <w:color w:val="000000"/>
+          <w:sz w:val="26"/>
+          <w:szCs w:val="26"/>
+        </w:rPr>
+        <w:tab/>
+      </w:r>
+      <w:r>
+        <w:rPr>
+          <w:rFonts w:ascii="Times New Roman" w:hAnsi="Times New Roman" w:cs="Times New Roman"/>
+          <w:color w:val="000000"/>
+          <w:sz w:val="26"/>
+          <w:szCs w:val="26"/>
+        </w:rPr>
+        <w:t>где с</w:t>
+      </w:r>
+      <w:r>
+        <w:rPr>
+          <w:rFonts w:ascii="Times New Roman" w:hAnsi="Times New Roman" w:cs="Times New Roman"/>
+          <w:color w:val="000000"/>
+          <w:sz w:val="26"/>
+          <w:szCs w:val="26"/>
+          <w:vertAlign w:val="subscript"/>
+        </w:rPr>
+        <w:t>1</w:t>
+      </w:r>
+      <w:r>
+        <w:rPr>
+          <w:rFonts w:ascii="Times New Roman" w:hAnsi="Times New Roman" w:cs="Times New Roman"/>
+          <w:color w:val="000000"/>
+          <w:sz w:val="26"/>
+          <w:szCs w:val="26"/>
+        </w:rPr>
+        <w:t>&gt;c</w:t>
+      </w:r>
+      <w:r>
+        <w:rPr>
+          <w:rFonts w:ascii="Times New Roman" w:hAnsi="Times New Roman" w:cs="Times New Roman"/>
+          <w:color w:val="000000"/>
+          <w:sz w:val="26"/>
+          <w:szCs w:val="26"/>
+          <w:vertAlign w:val="subscript"/>
+        </w:rPr>
+        <w:t>2</w:t>
+      </w:r>
+      <w:r>
+        <w:rPr>
+          <w:rFonts w:ascii="Times New Roman" w:hAnsi="Times New Roman" w:cs="Times New Roman"/>
+          <w:color w:val="000000"/>
+          <w:sz w:val="26"/>
+          <w:szCs w:val="26"/>
+        </w:rPr>
+        <w:t xml:space="preserve">, </w:t>
+      </w:r>
+    </w:p>
+    <w:p>
+      <w:pPr>
+        <w:pStyle w:val="HTML"/>
+        <w:spacing w:line="360" w:lineRule="auto"/>
+        <w:ind w:right="-55"/>
+        <w:jc w:val="both"/>
+        <w:rPr>
+          <w:rFonts w:ascii="Times New Roman" w:hAnsi="Times New Roman" w:cs="Times New Roman"/>
+          <w:color w:val="000000"/>
+          <w:sz w:val="26"/>
+          <w:szCs w:val="26"/>
+        </w:rPr>
+      </w:pPr>
+      <w:r>
+        <w:rPr>
+          <w:rFonts w:ascii="Times New Roman" w:hAnsi="Times New Roman" w:cs="Times New Roman"/>
+          <w:color w:val="000000"/>
+          <w:sz w:val="26"/>
+          <w:szCs w:val="26"/>
+        </w:rPr>
+        <w:tab/>
+      </w:r>
+      <w:r>
+        <w:rPr>
+          <w:rFonts w:ascii="Times New Roman" w:hAnsi="Times New Roman" w:cs="Times New Roman"/>
+          <w:color w:val="000000"/>
+          <w:sz w:val="26"/>
+          <w:szCs w:val="26"/>
+        </w:rPr>
+        <w:t xml:space="preserve">q – размер заказа, при превышении которого предоставляется скидка. </w:t>
+      </w:r>
+    </w:p>
+    <w:p>
+      <w:pPr>
+        <w:pStyle w:val="HTML"/>
+        <w:spacing w:line="360" w:lineRule="auto"/>
+        <w:ind w:right="-55"/>
+        <w:jc w:val="both"/>
+        <w:rPr>
+          <w:rFonts w:ascii="Times New Roman" w:hAnsi="Times New Roman" w:cs="Times New Roman"/>
+          <w:color w:val="000000"/>
+          <w:sz w:val="26"/>
+          <w:szCs w:val="26"/>
+        </w:rPr>
+      </w:pPr>
+      <w:r>
+        <w:rPr>
+          <w:rFonts w:ascii="Times New Roman" w:hAnsi="Times New Roman" w:cs="Times New Roman"/>
+          <w:color w:val="000000"/>
+          <w:sz w:val="26"/>
+          <w:szCs w:val="26"/>
+        </w:rPr>
+        <w:t>Тогда суммарные затраты за цикл помимо издержек оформления заказа и хранения запаса должны включать издержки приобретения.</w:t>
+      </w:r>
+    </w:p>
+    <w:p>
+      <w:pPr>
+        <w:pStyle w:val="HTML"/>
+        <w:spacing w:line="360" w:lineRule="auto"/>
+        <w:ind w:right="-55"/>
+        <w:jc w:val="both"/>
+        <w:rPr>
+          <w:rFonts w:ascii="Times New Roman" w:hAnsi="Times New Roman" w:cs="Times New Roman"/>
+          <w:color w:val="000000"/>
+          <w:sz w:val="26"/>
+          <w:szCs w:val="26"/>
+        </w:rPr>
+      </w:pPr>
+      <w:r>
+        <w:rPr>
+          <w:rFonts w:ascii="Times New Roman" w:hAnsi="Times New Roman" w:cs="Times New Roman"/>
+          <w:color w:val="000000"/>
+          <w:sz w:val="26"/>
+          <w:szCs w:val="26"/>
+        </w:rPr>
+        <w:t>Затраты на приобретение в единицу времени при y</w:t>
+      </w:r>
+      <w:r>
+        <w:rPr>
+          <w:rFonts w:ascii="Times New Roman" w:hAnsi="Times New Roman" w:cs="Times New Roman"/>
+          <w:color w:val="000000"/>
+          <w:position w:val="-4"/>
+          <w:sz w:val="26"/>
+          <w:szCs w:val="26"/>
+        </w:rPr>
+        <w:object w:dxaOrig="200" w:dyaOrig="240" w14:anchorId="22A3917A">
+          <v:shape id="_x0000_i1412" type="#_x0000_t75" style="width:10pt;height:11.9pt" o:ole="">
+            <v:imagedata r:id="rId13" o:title=""/>
+          </v:shape>
+          <o:OLEObject Type="Embed" ProgID="Equation.3" ShapeID="_x0000_i1412" DrawAspect="Content" ObjectID="_1729529086" r:id="rId14"/>
+        </w:object>
+      </w:r>
+      <w:r>
+        <w:rPr>
+          <w:rFonts w:ascii="Times New Roman" w:hAnsi="Times New Roman" w:cs="Times New Roman"/>
+          <w:color w:val="000000"/>
+          <w:sz w:val="26"/>
+          <w:szCs w:val="26"/>
+        </w:rPr>
+        <w:t>q равны</w:t>
+      </w:r>
+    </w:p>
+    <w:p>
+      <w:pPr>
+        <w:pStyle w:val="HTML"/>
+        <w:spacing w:line="360" w:lineRule="auto"/>
+        <w:ind w:right="-55"/>
+        <w:jc w:val="center"/>
+        <w:rPr>
+          <w:rFonts w:ascii="Times New Roman" w:hAnsi="Times New Roman" w:cs="Times New Roman"/>
+          <w:color w:val="000000"/>
+          <w:sz w:val="26"/>
+          <w:szCs w:val="26"/>
+          <w:lang w:val="en-US"/>
+        </w:rPr>
+      </w:pPr>
+      <w:r>
+        <w:rPr>
+          <w:rFonts w:ascii="Times New Roman" w:hAnsi="Times New Roman" w:cs="Times New Roman"/>
+          <w:color w:val="000000"/>
+          <w:position w:val="-54"/>
+          <w:sz w:val="26"/>
+          <w:szCs w:val="26"/>
+        </w:rPr>
+        <w:object w:dxaOrig="2220" w:dyaOrig="940" w14:anchorId="7810B8C1">
+          <v:shape id="_x0000_i1435" type="#_x0000_t75" style="width:110.8pt;height:46.95pt" o:ole="">
+            <v:imagedata r:id="rId15" o:title=""/>
+          </v:shape>
+          <o:OLEObject Type="Embed" ProgID="Equation.3" ShapeID="_x0000_i1435" DrawAspect="Content" ObjectID="_1729529087" r:id="rId16"/>
+        </w:object>
+      </w:r>
+      <w:r>
+        <w:rPr>
+          <w:rFonts w:ascii="Times New Roman" w:hAnsi="Times New Roman" w:cs="Times New Roman"/>
+          <w:color w:val="000000"/>
+          <w:sz w:val="26"/>
+          <w:szCs w:val="26"/>
+          <w:lang w:val="en-US"/>
+        </w:rPr>
+        <w:t>;</w:t>
+      </w:r>
+      <w:r>
+        <w:rPr>
+          <w:rFonts w:ascii="Times New Roman" w:hAnsi="Times New Roman" w:cs="Times New Roman"/>
+          <w:color w:val="000000"/>
+          <w:sz w:val="26"/>
+          <w:szCs w:val="26"/>
+        </w:rPr>
+        <w:tab/>
+      </w:r>
+      <w:r>
+        <w:rPr>
+          <w:rFonts w:ascii="Times New Roman" w:hAnsi="Times New Roman" w:cs="Times New Roman"/>
+          <w:color w:val="000000"/>
+          <w:sz w:val="26"/>
+          <w:szCs w:val="26"/>
+          <w:lang w:val="en-US"/>
+        </w:rPr>
+        <w:t>(2.2)</w:t>
+      </w:r>
+    </w:p>
+    <w:p>
+      <w:pPr>
+        <w:pStyle w:val="HTML"/>
+        <w:spacing w:line="360" w:lineRule="auto"/>
+        <w:ind w:right="-55"/>
+        <w:jc w:val="both"/>
+        <w:rPr>
+          <w:rFonts w:ascii="Times New Roman" w:hAnsi="Times New Roman" w:cs="Times New Roman"/>
+          <w:color w:val="000000"/>
+          <w:sz w:val="26"/>
+          <w:szCs w:val="26"/>
+        </w:rPr>
+      </w:pPr>
+    </w:p>
+    <w:p>
+      <w:pPr>
+        <w:pStyle w:val="HTML"/>
+        <w:spacing w:line="360" w:lineRule="auto"/>
+        <w:ind w:right="-55"/>
+        <w:jc w:val="both"/>
+        <w:rPr>
+          <w:rFonts w:ascii="Times New Roman" w:hAnsi="Times New Roman" w:cs="Times New Roman"/>
+          <w:color w:val="000000"/>
+          <w:sz w:val="26"/>
+          <w:szCs w:val="26"/>
+        </w:rPr>
+      </w:pPr>
+      <w:r>
+        <w:rPr>
+          <w:rFonts w:ascii="Times New Roman" w:hAnsi="Times New Roman" w:cs="Times New Roman"/>
+          <w:color w:val="000000"/>
+          <w:sz w:val="26"/>
+          <w:szCs w:val="26"/>
+        </w:rPr>
+        <w:lastRenderedPageBreak/>
+        <w:t>а при y&gt;q эти затраты составляют</w:t>
+      </w:r>
+    </w:p>
+    <w:p>
+      <w:pPr>
+        <w:pStyle w:val="HTML"/>
+        <w:spacing w:line="360" w:lineRule="auto"/>
+        <w:ind w:right="-55"/>
+        <w:jc w:val="center"/>
+        <w:rPr>
+          <w:rFonts w:ascii="Times New Roman" w:hAnsi="Times New Roman" w:cs="Times New Roman"/>
+          <w:color w:val="000000"/>
+          <w:sz w:val="26"/>
+          <w:szCs w:val="26"/>
+          <w:lang w:val="en-US"/>
+        </w:rPr>
+      </w:pPr>
+      <w:r>
+        <w:rPr>
+          <w:rFonts w:ascii="Times New Roman" w:hAnsi="Times New Roman" w:cs="Times New Roman"/>
+          <w:color w:val="000000"/>
+          <w:position w:val="-54"/>
+          <w:sz w:val="26"/>
+          <w:szCs w:val="26"/>
+        </w:rPr>
+        <w:object w:dxaOrig="2299" w:dyaOrig="940" w14:anchorId="348CB03C">
+          <v:shape id="_x0000_i1414" type="#_x0000_t75" style="width:115.2pt;height:46.95pt" o:ole="">
+            <v:imagedata r:id="rId17" o:title=""/>
+          </v:shape>
+          <o:OLEObject Type="Embed" ProgID="Equation.3" ShapeID="_x0000_i1414" DrawAspect="Content" ObjectID="_1729529088" r:id="rId18"/>
+        </w:object>
+      </w:r>
+      <w:r>
+        <w:rPr>
+          <w:rFonts w:ascii="Times New Roman" w:hAnsi="Times New Roman" w:cs="Times New Roman"/>
+          <w:color w:val="000000"/>
+          <w:sz w:val="26"/>
+          <w:szCs w:val="26"/>
+          <w:lang w:val="en-US"/>
+        </w:rPr>
+        <w:tab/>
+        <w:t>(2.3)</w:t>
+      </w:r>
+    </w:p>
+    <w:p>
+      <w:pPr>
+        <w:pStyle w:val="HTML"/>
+        <w:spacing w:line="360" w:lineRule="auto"/>
+        <w:ind w:right="-55"/>
+        <w:jc w:val="both"/>
+        <w:rPr>
+          <w:rFonts w:ascii="Times New Roman" w:hAnsi="Times New Roman" w:cs="Times New Roman"/>
+          <w:color w:val="000000"/>
+          <w:sz w:val="26"/>
+          <w:szCs w:val="26"/>
+        </w:rPr>
+      </w:pPr>
+      <w:r>
+        <w:rPr>
+          <w:rFonts w:ascii="Times New Roman" w:hAnsi="Times New Roman" w:cs="Times New Roman"/>
+          <w:color w:val="000000"/>
+          <w:sz w:val="26"/>
+          <w:szCs w:val="26"/>
+        </w:rPr>
+        <w:t>Общие затраты в единицу времени равны</w:t>
+      </w:r>
+    </w:p>
+    <w:p>
+      <w:pPr>
+        <w:pStyle w:val="HTML"/>
+        <w:spacing w:line="360" w:lineRule="auto"/>
+        <w:ind w:right="-55"/>
+        <w:jc w:val="center"/>
+        <w:rPr>
+          <w:rFonts w:ascii="Times New Roman" w:hAnsi="Times New Roman" w:cs="Times New Roman"/>
+          <w:color w:val="000000"/>
+          <w:sz w:val="26"/>
+          <w:szCs w:val="26"/>
+        </w:rPr>
+      </w:pPr>
+      <w:r>
+        <w:rPr>
+          <w:rFonts w:ascii="Times New Roman" w:hAnsi="Times New Roman" w:cs="Times New Roman"/>
+          <w:color w:val="000000"/>
+          <w:sz w:val="26"/>
+          <w:szCs w:val="26"/>
+          <w:lang w:val="en-US"/>
+        </w:rPr>
+        <w:t>TCU</w:t>
+      </w:r>
+      <w:r>
+        <w:rPr>
+          <w:rFonts w:ascii="Times New Roman" w:hAnsi="Times New Roman" w:cs="Times New Roman"/>
+          <w:color w:val="000000"/>
+          <w:sz w:val="26"/>
+          <w:szCs w:val="26"/>
+        </w:rPr>
+        <w:t xml:space="preserve"> (</w:t>
+      </w:r>
+      <w:r>
+        <w:rPr>
+          <w:rFonts w:ascii="Times New Roman" w:hAnsi="Times New Roman" w:cs="Times New Roman"/>
+          <w:color w:val="000000"/>
+          <w:sz w:val="26"/>
+          <w:szCs w:val="26"/>
+          <w:lang w:val="en-US"/>
+        </w:rPr>
+        <w:t>y</w:t>
+      </w:r>
+      <w:r>
+        <w:rPr>
+          <w:rFonts w:ascii="Times New Roman" w:hAnsi="Times New Roman" w:cs="Times New Roman"/>
+          <w:color w:val="000000"/>
+          <w:sz w:val="26"/>
+          <w:szCs w:val="26"/>
+        </w:rPr>
+        <w:t xml:space="preserve">) = </w:t>
+      </w:r>
+      <w:r>
+        <w:rPr>
+          <w:rFonts w:ascii="Times New Roman" w:hAnsi="Times New Roman" w:cs="Times New Roman"/>
+          <w:color w:val="000000"/>
+          <w:position w:val="-64"/>
+          <w:sz w:val="26"/>
+          <w:szCs w:val="26"/>
+          <w:lang w:val="en-US"/>
+        </w:rPr>
+        <w:object w:dxaOrig="3600" w:dyaOrig="1400" w14:anchorId="1451CBD6">
+          <v:shape id="_x0000_i1415" type="#_x0000_t75" style="width:180.3pt;height:70.1pt" o:ole="">
+            <v:imagedata r:id="rId19" o:title=""/>
+          </v:shape>
+          <o:OLEObject Type="Embed" ProgID="Equation.3" ShapeID="_x0000_i1415" DrawAspect="Content" ObjectID="_1729529089" r:id="rId20"/>
+        </w:object>
+      </w:r>
+      <w:r>
+        <w:rPr>
+          <w:rFonts w:ascii="Times New Roman" w:hAnsi="Times New Roman" w:cs="Times New Roman"/>
+          <w:color w:val="000000"/>
+          <w:sz w:val="26"/>
+          <w:szCs w:val="26"/>
+        </w:rPr>
+        <w:t xml:space="preserve">; </w:t>
+      </w:r>
+      <w:r>
+        <w:rPr>
+          <w:rFonts w:ascii="Times New Roman" w:hAnsi="Times New Roman" w:cs="Times New Roman"/>
+          <w:color w:val="000000"/>
+          <w:sz w:val="26"/>
+          <w:szCs w:val="26"/>
+        </w:rPr>
+        <w:tab/>
+        <w:t>(2.4)</w:t>
+      </w:r>
+    </w:p>
+    <w:p>
+      <w:pPr>
+        <w:pStyle w:val="HTML"/>
+        <w:spacing w:line="360" w:lineRule="auto"/>
+        <w:ind w:right="-55"/>
+        <w:jc w:val="both"/>
+        <w:rPr>
+          <w:rFonts w:ascii="Times New Roman" w:hAnsi="Times New Roman" w:cs="Times New Roman"/>
+          <w:color w:val="000000"/>
+          <w:sz w:val="26"/>
+          <w:szCs w:val="26"/>
+        </w:rPr>
+      </w:pPr>
+      <w:r>
+        <w:rPr>
+          <w:rFonts w:ascii="Times New Roman" w:hAnsi="Times New Roman" w:cs="Times New Roman"/>
+          <w:color w:val="000000"/>
+          <w:sz w:val="26"/>
+          <w:szCs w:val="26"/>
+        </w:rPr>
+        <w:t xml:space="preserve">Графики этих двух функций приведены на </w:t>
+      </w:r>
+      <w:r>
+        <w:rPr>
+          <w:rFonts w:ascii="Times New Roman" w:hAnsi="Times New Roman" w:cs="Times New Roman"/>
+          <w:color w:val="000000"/>
+          <w:sz w:val="26"/>
+          <w:szCs w:val="26"/>
+        </w:rPr>
+        <w:t>Рисунке 7</w:t>
+      </w:r>
+      <w:r>
+        <w:rPr>
+          <w:rFonts w:ascii="Times New Roman" w:hAnsi="Times New Roman" w:cs="Times New Roman"/>
+          <w:color w:val="000000"/>
+          <w:sz w:val="26"/>
+          <w:szCs w:val="26"/>
+        </w:rPr>
+        <w:t xml:space="preserve">. </w:t>
+      </w:r>
+    </w:p>
+    <w:p>
+      <w:pPr>
+        <w:pStyle w:val="HTML"/>
+        <w:spacing w:line="360" w:lineRule="auto"/>
+        <w:ind w:right="-55"/>
+        <w:jc w:val="center"/>
+        <w:rPr>
+          <w:color w:val="000000"/>
+          <w:sz w:val="26"/>
+          <w:szCs w:val="26"/>
+        </w:rPr>
+      </w:pPr>
+      <w:r>
+        <w:rPr>
           <w:noProof/>
+          <w:color w:val="000000"/>
           <w:sz w:val="26"/>
           <w:szCs w:val="26"/>
         </w:rPr>
         <w:drawing>
-          <wp:inline distT="0" distB="0" distL="0" distR="0" wp14:anchorId="3FD4B62A" wp14:editId="0CD5CC8C">
-            <wp:extent cx="5940425" cy="1662430"/>
+          <wp:inline distT="0" distB="0" distL="0" distR="0" wp14:anchorId="210582A6" wp14:editId="22FBFC5B">
+            <wp:extent cx="2663825" cy="1837055"/>
             <wp:effectExtent l="0" t="0" r="3175" b="0"/>
-            <wp:docPr id="6" name="Рисунок 6"/>
+            <wp:docPr id="8" name="Рисунок 8"/>
             <wp:cNvGraphicFramePr>
               <a:graphicFrameLocks xmlns:a="http://schemas.openxmlformats.org/drawingml/2006/main" noChangeAspect="1"/>
             </wp:cNvGraphicFramePr>
@@ -3215,23 +3869,36 @@
               <a:graphicData uri="http://schemas.openxmlformats.org/drawingml/2006/picture">
                 <pic:pic xmlns:pic="http://schemas.openxmlformats.org/drawingml/2006/picture">
                   <pic:nvPicPr>
-                    <pic:cNvPr id="1" name=""/>
-                    <pic:cNvPicPr/>
+                    <pic:cNvPr id="0" name="Picture 7"/>
+                    <pic:cNvPicPr>
+                      <a:picLocks noChangeAspect="1" noChangeArrowheads="1"/>
+                    </pic:cNvPicPr>
                   </pic:nvPicPr>
                   <pic:blipFill>
-                    <a:blip r:embed="rId10"/>
+                    <a:blip r:embed="rId21">
+                      <a:extLst>
+                        <a:ext uri="{28A0092B-C50C-407E-A947-70E740481C1C}">
+                          <a14:useLocalDpi xmlns:a14="http://schemas.microsoft.com/office/drawing/2010/main" val="0"/>
+                        </a:ext>
+                      </a:extLst>
+                    </a:blip>
+                    <a:srcRect/>
                     <a:stretch>
                       <a:fillRect/>
                     </a:stretch>
                   </pic:blipFill>
-                  <pic:spPr>
+                  <pic:spPr bwMode="auto">
                     <a:xfrm>
                       <a:off x="0" y="0"/>
-                      <a:ext cx="5940425" cy="1662430"/>
+                      <a:ext cx="2663825" cy="1837055"/>
                     </a:xfrm>
                     <a:prstGeom prst="rect">
                       <a:avLst/>
                     </a:prstGeom>
+                    <a:noFill/>
+                    <a:ln>
+                      <a:noFill/>
+                    </a:ln>
                   </pic:spPr>
                 </pic:pic>
               </a:graphicData>
@@ -3242,162 +3909,1222 @@
     </w:p>
     <w:p>
       <w:pPr>
+        <w:pStyle w:val="HTML"/>
+        <w:spacing w:line="360" w:lineRule="auto"/>
+        <w:ind w:left="720" w:right="-55"/>
         <w:jc w:val="center"/>
         <w:rPr>
           <w:rFonts w:ascii="Times New Roman" w:hAnsi="Times New Roman" w:cs="Times New Roman"/>
-          <w:sz w:val="26"/>
-          <w:szCs w:val="26"/>
-          <w:lang w:val="ru-RU"/>
-        </w:rPr>
-      </w:pPr>
-      <w:r>
-        <w:rPr>
-          <w:rFonts w:ascii="Times New Roman" w:hAnsi="Times New Roman" w:cs="Times New Roman"/>
-          <w:sz w:val="26"/>
-          <w:szCs w:val="26"/>
-          <w:lang w:val="ru-RU"/>
+          <w:color w:val="000000"/>
+          <w:sz w:val="26"/>
+          <w:szCs w:val="26"/>
+        </w:rPr>
+      </w:pPr>
+      <w:r>
+        <w:rPr>
+          <w:rFonts w:ascii="Times New Roman" w:hAnsi="Times New Roman" w:cs="Times New Roman"/>
+          <w:color w:val="000000"/>
+          <w:sz w:val="26"/>
+          <w:szCs w:val="26"/>
         </w:rPr>
         <w:t>Рис</w:t>
       </w:r>
       <w:r>
         <w:rPr>
           <w:rFonts w:ascii="Times New Roman" w:hAnsi="Times New Roman" w:cs="Times New Roman"/>
-          <w:sz w:val="26"/>
-          <w:szCs w:val="26"/>
-          <w:lang w:val="ru-RU"/>
-        </w:rPr>
-        <w:t xml:space="preserve">унок 1.5 </w:t>
-      </w:r>
-      <w:r>
-        <w:rPr>
-          <w:rFonts w:ascii="Times New Roman" w:hAnsi="Times New Roman" w:cs="Times New Roman"/>
-          <w:sz w:val="26"/>
-          <w:szCs w:val="26"/>
-          <w:lang w:val="ru-RU"/>
+          <w:color w:val="000000"/>
+          <w:sz w:val="26"/>
+          <w:szCs w:val="26"/>
+        </w:rPr>
+        <w:t xml:space="preserve">унок 7 - </w:t>
+      </w:r>
+      <w:r>
+        <w:rPr>
+          <w:rFonts w:ascii="Times New Roman" w:hAnsi="Times New Roman" w:cs="Times New Roman"/>
+          <w:color w:val="000000"/>
+          <w:sz w:val="26"/>
+          <w:szCs w:val="26"/>
+        </w:rPr>
+        <w:t>Вид</w:t>
+      </w:r>
+      <w:r>
+        <w:rPr>
+          <w:rFonts w:ascii="Times New Roman" w:hAnsi="Times New Roman" w:cs="Times New Roman"/>
+          <w:color w:val="000000"/>
+          <w:sz w:val="26"/>
+          <w:szCs w:val="26"/>
+        </w:rPr>
+        <w:t xml:space="preserve"> функций общих затрат статической модели с «разрывами» цен</w:t>
+      </w:r>
+      <w:r>
+        <w:rPr>
+          <w:rFonts w:ascii="Times New Roman" w:hAnsi="Times New Roman" w:cs="Times New Roman"/>
+          <w:color w:val="000000"/>
+          <w:sz w:val="26"/>
+          <w:szCs w:val="26"/>
+        </w:rPr>
+        <w:t>.</w:t>
+      </w:r>
+    </w:p>
+    <w:p>
+      <w:pPr>
+        <w:pStyle w:val="HTML"/>
+        <w:spacing w:line="360" w:lineRule="auto"/>
+        <w:ind w:right="-55"/>
+        <w:jc w:val="both"/>
+        <w:rPr>
+          <w:rFonts w:ascii="Times New Roman" w:hAnsi="Times New Roman" w:cs="Times New Roman"/>
+          <w:color w:val="000000"/>
+          <w:sz w:val="26"/>
+          <w:szCs w:val="26"/>
+        </w:rPr>
+      </w:pPr>
+      <w:r>
+        <w:rPr>
+          <w:rFonts w:ascii="Times New Roman" w:hAnsi="Times New Roman" w:cs="Times New Roman"/>
+          <w:color w:val="000000"/>
+          <w:sz w:val="26"/>
+          <w:szCs w:val="26"/>
+        </w:rPr>
+        <w:t>Обозначим через y</w:t>
+      </w:r>
+      <w:r>
+        <w:rPr>
+          <w:rFonts w:ascii="Times New Roman" w:hAnsi="Times New Roman" w:cs="Times New Roman"/>
+          <w:color w:val="000000"/>
+          <w:sz w:val="26"/>
+          <w:szCs w:val="26"/>
+          <w:vertAlign w:val="subscript"/>
+        </w:rPr>
+        <w:t>m</w:t>
+      </w:r>
+      <w:r>
+        <w:rPr>
+          <w:rFonts w:ascii="Times New Roman" w:hAnsi="Times New Roman" w:cs="Times New Roman"/>
+          <w:color w:val="000000"/>
+          <w:sz w:val="26"/>
+          <w:szCs w:val="26"/>
+        </w:rPr>
+        <w:t xml:space="preserve"> размер заказа, при котором достигается минимум величин TCU</w:t>
+      </w:r>
+      <w:r>
+        <w:rPr>
+          <w:rFonts w:ascii="Times New Roman" w:hAnsi="Times New Roman" w:cs="Times New Roman"/>
+          <w:color w:val="000000"/>
+          <w:sz w:val="26"/>
+          <w:szCs w:val="26"/>
+          <w:vertAlign w:val="subscript"/>
+        </w:rPr>
+        <w:t>1</w:t>
+      </w:r>
+      <w:r>
+        <w:rPr>
+          <w:rFonts w:ascii="Times New Roman" w:hAnsi="Times New Roman" w:cs="Times New Roman"/>
+          <w:color w:val="000000"/>
+          <w:sz w:val="26"/>
+          <w:szCs w:val="26"/>
+        </w:rPr>
+        <w:t xml:space="preserve"> и TCU</w:t>
+      </w:r>
+      <w:r>
+        <w:rPr>
+          <w:rFonts w:ascii="Times New Roman" w:hAnsi="Times New Roman" w:cs="Times New Roman"/>
+          <w:color w:val="000000"/>
+          <w:sz w:val="26"/>
+          <w:szCs w:val="26"/>
+          <w:vertAlign w:val="subscript"/>
+        </w:rPr>
+        <w:t>2</w:t>
+      </w:r>
+      <w:r>
+        <w:rPr>
+          <w:rFonts w:ascii="Times New Roman" w:hAnsi="Times New Roman" w:cs="Times New Roman"/>
+          <w:color w:val="000000"/>
+          <w:sz w:val="26"/>
+          <w:szCs w:val="26"/>
+        </w:rPr>
+        <w:t>. Этот минимум будет одним и тем же для обеих функций, т.к. он определяется по формуле</w:t>
+      </w:r>
+    </w:p>
+    <w:p>
+      <w:pPr>
+        <w:pStyle w:val="HTML"/>
+        <w:spacing w:line="360" w:lineRule="auto"/>
+        <w:ind w:right="-55"/>
+        <w:jc w:val="center"/>
+        <w:rPr>
+          <w:rFonts w:ascii="Times New Roman" w:hAnsi="Times New Roman" w:cs="Times New Roman"/>
+          <w:color w:val="000000"/>
+          <w:sz w:val="26"/>
+          <w:szCs w:val="26"/>
+          <w:lang w:val="en-US"/>
+        </w:rPr>
+      </w:pPr>
+      <w:r>
+        <w:rPr>
+          <w:rFonts w:ascii="Times New Roman" w:hAnsi="Times New Roman" w:cs="Times New Roman"/>
+          <w:color w:val="000000"/>
+          <w:position w:val="-26"/>
+          <w:sz w:val="26"/>
+          <w:szCs w:val="26"/>
+          <w:lang w:val="en-US"/>
+        </w:rPr>
+        <w:object w:dxaOrig="1300" w:dyaOrig="680" w14:anchorId="6B71CCBB">
+          <v:shape id="_x0000_i1416" type="#_x0000_t75" style="width:65.1pt;height:33.8pt" o:ole="">
+            <v:imagedata r:id="rId22" o:title=""/>
+          </v:shape>
+          <o:OLEObject Type="Embed" ProgID="Equation.3" ShapeID="_x0000_i1416" DrawAspect="Content" ObjectID="_1729529090" r:id="rId23"/>
+        </w:object>
+      </w:r>
+      <w:r>
+        <w:rPr>
+          <w:rFonts w:ascii="Times New Roman" w:hAnsi="Times New Roman" w:cs="Times New Roman"/>
+          <w:color w:val="000000"/>
+          <w:sz w:val="26"/>
+          <w:szCs w:val="26"/>
+          <w:lang w:val="en-US"/>
+        </w:rPr>
+        <w:t xml:space="preserve">; </w:t>
+      </w:r>
+      <w:r>
+        <w:rPr>
+          <w:rFonts w:ascii="Times New Roman" w:hAnsi="Times New Roman" w:cs="Times New Roman"/>
+          <w:color w:val="000000"/>
+          <w:sz w:val="26"/>
+          <w:szCs w:val="26"/>
+          <w:lang w:val="en-US"/>
+        </w:rPr>
+        <w:tab/>
+        <w:t>(2.5)</w:t>
+      </w:r>
+    </w:p>
+    <w:p>
+      <w:pPr>
+        <w:pStyle w:val="HTML"/>
+        <w:spacing w:line="360" w:lineRule="auto"/>
+        <w:ind w:right="-55"/>
+        <w:jc w:val="both"/>
+        <w:rPr>
+          <w:color w:val="000000"/>
+          <w:sz w:val="26"/>
+          <w:szCs w:val="26"/>
+        </w:rPr>
+      </w:pPr>
+      <w:r>
+        <w:rPr>
+          <w:rFonts w:ascii="Times New Roman" w:hAnsi="Times New Roman" w:cs="Times New Roman"/>
+          <w:color w:val="000000"/>
+          <w:sz w:val="26"/>
+          <w:szCs w:val="26"/>
+        </w:rPr>
+        <w:t>Из вида функции затрат TCU</w:t>
+      </w:r>
+      <w:r>
+        <w:rPr>
+          <w:rFonts w:ascii="Times New Roman" w:hAnsi="Times New Roman" w:cs="Times New Roman"/>
+          <w:color w:val="000000"/>
+          <w:sz w:val="26"/>
+          <w:szCs w:val="26"/>
+          <w:vertAlign w:val="subscript"/>
+        </w:rPr>
+        <w:t>1</w:t>
+      </w:r>
+      <w:r>
+        <w:rPr>
+          <w:rFonts w:ascii="Times New Roman" w:hAnsi="Times New Roman" w:cs="Times New Roman"/>
+          <w:color w:val="000000"/>
+          <w:sz w:val="26"/>
+          <w:szCs w:val="26"/>
+        </w:rPr>
+        <w:t xml:space="preserve"> и TCU</w:t>
+      </w:r>
+      <w:r>
+        <w:rPr>
+          <w:rFonts w:ascii="Times New Roman" w:hAnsi="Times New Roman" w:cs="Times New Roman"/>
+          <w:color w:val="000000"/>
+          <w:sz w:val="26"/>
+          <w:szCs w:val="26"/>
+          <w:vertAlign w:val="subscript"/>
+        </w:rPr>
+        <w:t>2</w:t>
+      </w:r>
+      <w:r>
+        <w:rPr>
+          <w:rFonts w:ascii="Times New Roman" w:hAnsi="Times New Roman" w:cs="Times New Roman"/>
+          <w:color w:val="000000"/>
+          <w:sz w:val="26"/>
+          <w:szCs w:val="26"/>
+        </w:rPr>
+        <w:t>, приведенных ри</w:t>
+      </w:r>
+      <w:r>
+        <w:rPr>
+          <w:rFonts w:ascii="Times New Roman" w:hAnsi="Times New Roman" w:cs="Times New Roman"/>
+          <w:color w:val="000000"/>
+          <w:sz w:val="26"/>
+          <w:szCs w:val="26"/>
+        </w:rPr>
+        <w:t xml:space="preserve">сунке 7 </w:t>
+      </w:r>
+      <w:r>
+        <w:rPr>
+          <w:rFonts w:ascii="Times New Roman" w:hAnsi="Times New Roman" w:cs="Times New Roman"/>
+          <w:color w:val="000000"/>
+          <w:sz w:val="26"/>
+          <w:szCs w:val="26"/>
+        </w:rPr>
+        <w:t xml:space="preserve">следует, что оптимальный размер заказа y* зависит от того, где по отношению к трем показанным на рисунке зонам I, II и III находится точка разрыва цены q. Эти зоны находятся в  результате определения </w:t>
+      </w:r>
+      <w:r>
+        <w:rPr>
+          <w:rFonts w:ascii="Times New Roman" w:hAnsi="Times New Roman" w:cs="Times New Roman"/>
+          <w:color w:val="000000"/>
+          <w:sz w:val="26"/>
+          <w:szCs w:val="26"/>
+          <w:lang w:val="en-US"/>
+        </w:rPr>
+        <w:t>Q</w:t>
+      </w:r>
+      <w:r>
+        <w:rPr>
+          <w:rFonts w:ascii="Times New Roman" w:hAnsi="Times New Roman" w:cs="Times New Roman"/>
+          <w:color w:val="000000"/>
+          <w:sz w:val="26"/>
+          <w:szCs w:val="26"/>
+        </w:rPr>
+        <w:t>(&gt;y</w:t>
+      </w:r>
+      <w:r>
+        <w:rPr>
+          <w:rFonts w:ascii="Times New Roman" w:hAnsi="Times New Roman" w:cs="Times New Roman"/>
+          <w:color w:val="000000"/>
+          <w:sz w:val="26"/>
+          <w:szCs w:val="26"/>
+          <w:vertAlign w:val="subscript"/>
+        </w:rPr>
+        <w:t>m</w:t>
+      </w:r>
+      <w:r>
+        <w:rPr>
+          <w:rFonts w:ascii="Times New Roman" w:hAnsi="Times New Roman" w:cs="Times New Roman"/>
+          <w:color w:val="000000"/>
+          <w:sz w:val="26"/>
+          <w:szCs w:val="26"/>
+        </w:rPr>
+        <w:t>) из уравнения TCU</w:t>
+      </w:r>
+      <w:r>
+        <w:rPr>
+          <w:rFonts w:ascii="Times New Roman" w:hAnsi="Times New Roman" w:cs="Times New Roman"/>
+          <w:color w:val="000000"/>
+          <w:sz w:val="26"/>
+          <w:szCs w:val="26"/>
+          <w:vertAlign w:val="subscript"/>
+        </w:rPr>
+        <w:t>1</w:t>
+      </w:r>
+      <w:r>
+        <w:rPr>
+          <w:rFonts w:ascii="Times New Roman" w:hAnsi="Times New Roman" w:cs="Times New Roman"/>
+          <w:color w:val="000000"/>
+          <w:sz w:val="26"/>
+          <w:szCs w:val="26"/>
+        </w:rPr>
+        <w:t>(y</w:t>
+      </w:r>
+      <w:r>
+        <w:rPr>
+          <w:rFonts w:ascii="Times New Roman" w:hAnsi="Times New Roman" w:cs="Times New Roman"/>
+          <w:color w:val="000000"/>
+          <w:sz w:val="26"/>
+          <w:szCs w:val="26"/>
+          <w:vertAlign w:val="subscript"/>
+        </w:rPr>
+        <w:t>m</w:t>
+      </w:r>
+      <w:r>
+        <w:rPr>
+          <w:rFonts w:ascii="Times New Roman" w:hAnsi="Times New Roman" w:cs="Times New Roman"/>
+          <w:color w:val="000000"/>
+          <w:sz w:val="26"/>
+          <w:szCs w:val="26"/>
+        </w:rPr>
+        <w:t>)=TCU</w:t>
+      </w:r>
+      <w:r>
+        <w:rPr>
+          <w:rFonts w:ascii="Times New Roman" w:hAnsi="Times New Roman" w:cs="Times New Roman"/>
+          <w:color w:val="000000"/>
+          <w:sz w:val="26"/>
+          <w:szCs w:val="26"/>
+          <w:vertAlign w:val="subscript"/>
+        </w:rPr>
+        <w:t>2</w:t>
+      </w:r>
+      <w:r>
+        <w:rPr>
+          <w:rFonts w:ascii="Times New Roman" w:hAnsi="Times New Roman" w:cs="Times New Roman"/>
+          <w:color w:val="000000"/>
+          <w:sz w:val="26"/>
+          <w:szCs w:val="26"/>
+        </w:rPr>
+        <w:t>(</w:t>
+      </w:r>
+      <w:r>
+        <w:rPr>
+          <w:rFonts w:ascii="Times New Roman" w:hAnsi="Times New Roman" w:cs="Times New Roman"/>
+          <w:color w:val="000000"/>
+          <w:sz w:val="26"/>
+          <w:szCs w:val="26"/>
+          <w:lang w:val="en-US"/>
+        </w:rPr>
+        <w:t>Q</w:t>
+      </w:r>
+      <w:r>
+        <w:rPr>
+          <w:rFonts w:ascii="Times New Roman" w:hAnsi="Times New Roman" w:cs="Times New Roman"/>
+          <w:color w:val="000000"/>
+          <w:sz w:val="26"/>
+          <w:szCs w:val="26"/>
+        </w:rPr>
+        <w:t>).</w:t>
+      </w:r>
+      <w:r>
+        <w:rPr>
+          <w:color w:val="000000"/>
+          <w:sz w:val="26"/>
+          <w:szCs w:val="26"/>
+        </w:rPr>
+        <w:t xml:space="preserve"> </w:t>
+      </w:r>
+      <w:r>
+        <w:rPr>
+          <w:rFonts w:ascii="Times New Roman" w:hAnsi="Times New Roman" w:cs="Times New Roman"/>
+          <w:color w:val="000000"/>
+          <w:sz w:val="26"/>
+          <w:szCs w:val="26"/>
+        </w:rPr>
+        <w:t>Так как значение y</w:t>
+      </w:r>
+      <w:r>
+        <w:rPr>
+          <w:rFonts w:ascii="Times New Roman" w:hAnsi="Times New Roman" w:cs="Times New Roman"/>
+          <w:color w:val="000000"/>
+          <w:sz w:val="26"/>
+          <w:szCs w:val="26"/>
+          <w:vertAlign w:val="subscript"/>
+        </w:rPr>
+        <w:t xml:space="preserve">m </w:t>
+      </w:r>
+      <w:r>
+        <w:rPr>
+          <w:rFonts w:ascii="Times New Roman" w:hAnsi="Times New Roman" w:cs="Times New Roman"/>
+          <w:color w:val="000000"/>
+          <w:sz w:val="26"/>
+          <w:szCs w:val="26"/>
+        </w:rPr>
+        <w:t xml:space="preserve"> известно, то решение уравнения дает значение величины </w:t>
+      </w:r>
+      <w:r>
+        <w:rPr>
+          <w:rFonts w:ascii="Times New Roman" w:hAnsi="Times New Roman" w:cs="Times New Roman"/>
+          <w:color w:val="000000"/>
+          <w:sz w:val="26"/>
+          <w:szCs w:val="26"/>
+          <w:lang w:val="en-US"/>
+        </w:rPr>
+        <w:t>Q</w:t>
+      </w:r>
+      <w:r>
+        <w:rPr>
+          <w:rFonts w:ascii="Times New Roman" w:hAnsi="Times New Roman" w:cs="Times New Roman"/>
+          <w:color w:val="000000"/>
+          <w:sz w:val="26"/>
+          <w:szCs w:val="26"/>
+        </w:rPr>
+        <w:t>. Тогда зоны определяются следующим образом:</w:t>
+      </w:r>
+    </w:p>
+    <w:p>
+      <w:pPr>
+        <w:pStyle w:val="HTML"/>
+        <w:spacing w:line="360" w:lineRule="auto"/>
+        <w:ind w:right="-55"/>
+        <w:jc w:val="both"/>
+        <w:rPr>
+          <w:rFonts w:ascii="Times New Roman" w:hAnsi="Times New Roman" w:cs="Times New Roman"/>
+          <w:color w:val="000000"/>
+          <w:sz w:val="26"/>
+          <w:szCs w:val="26"/>
+          <w:lang w:val="en-US"/>
+        </w:rPr>
+      </w:pPr>
+      <w:r>
+        <w:rPr>
+          <w:rFonts w:ascii="Times New Roman" w:hAnsi="Times New Roman" w:cs="Times New Roman"/>
+          <w:color w:val="000000"/>
+          <w:sz w:val="26"/>
+          <w:szCs w:val="26"/>
+          <w:lang w:val="en-US"/>
+        </w:rPr>
+        <w:t xml:space="preserve"> - </w:t>
+      </w:r>
+      <w:r>
+        <w:rPr>
+          <w:rFonts w:ascii="Times New Roman" w:hAnsi="Times New Roman" w:cs="Times New Roman"/>
+          <w:color w:val="000000"/>
+          <w:sz w:val="26"/>
+          <w:szCs w:val="26"/>
+        </w:rPr>
+        <w:t>Зона</w:t>
+      </w:r>
+      <w:r>
+        <w:rPr>
+          <w:rFonts w:ascii="Times New Roman" w:hAnsi="Times New Roman" w:cs="Times New Roman"/>
+          <w:color w:val="000000"/>
+          <w:sz w:val="26"/>
+          <w:szCs w:val="26"/>
+          <w:lang w:val="en-US"/>
+        </w:rPr>
+        <w:t xml:space="preserve"> I: 0&lt;=q&lt;</w:t>
+      </w:r>
+      <w:r>
+        <w:rPr>
+          <w:rFonts w:ascii="Times New Roman" w:hAnsi="Times New Roman" w:cs="Times New Roman"/>
+          <w:color w:val="000000"/>
+          <w:sz w:val="26"/>
+          <w:szCs w:val="26"/>
+          <w:lang w:val="en-US"/>
+        </w:rPr>
+        <w:t xml:space="preserve"> </w:t>
+      </w:r>
+      <w:r>
+        <w:rPr>
+          <w:rFonts w:ascii="Times New Roman" w:hAnsi="Times New Roman" w:cs="Times New Roman"/>
+          <w:color w:val="000000"/>
+          <w:sz w:val="26"/>
+          <w:szCs w:val="26"/>
+          <w:lang w:val="en-US"/>
+        </w:rPr>
+        <w:t>y</w:t>
+      </w:r>
+      <w:r>
+        <w:rPr>
+          <w:rFonts w:ascii="Times New Roman" w:hAnsi="Times New Roman" w:cs="Times New Roman"/>
+          <w:color w:val="000000"/>
+          <w:sz w:val="26"/>
+          <w:szCs w:val="26"/>
+          <w:vertAlign w:val="subscript"/>
+          <w:lang w:val="en-US"/>
+        </w:rPr>
+        <w:t>m</w:t>
+      </w:r>
+      <w:r>
+        <w:rPr>
+          <w:rFonts w:ascii="Times New Roman" w:hAnsi="Times New Roman" w:cs="Times New Roman"/>
+          <w:color w:val="000000"/>
+          <w:sz w:val="26"/>
+          <w:szCs w:val="26"/>
+          <w:lang w:val="en-US"/>
+        </w:rPr>
+        <w:t>,</w:t>
+      </w:r>
+    </w:p>
+    <w:p>
+      <w:pPr>
+        <w:pStyle w:val="HTML"/>
+        <w:spacing w:line="360" w:lineRule="auto"/>
+        <w:ind w:right="-55"/>
+        <w:jc w:val="both"/>
+        <w:rPr>
+          <w:rFonts w:ascii="Times New Roman" w:hAnsi="Times New Roman" w:cs="Times New Roman"/>
+          <w:color w:val="000000"/>
+          <w:sz w:val="26"/>
+          <w:szCs w:val="26"/>
+          <w:lang w:val="en-US"/>
+        </w:rPr>
+      </w:pPr>
+      <w:r>
+        <w:rPr>
+          <w:rFonts w:ascii="Times New Roman" w:hAnsi="Times New Roman" w:cs="Times New Roman"/>
+          <w:color w:val="000000"/>
+          <w:sz w:val="26"/>
+          <w:szCs w:val="26"/>
+          <w:lang w:val="en-US"/>
+        </w:rPr>
+        <w:t xml:space="preserve"> - </w:t>
+      </w:r>
+      <w:r>
+        <w:rPr>
+          <w:rFonts w:ascii="Times New Roman" w:hAnsi="Times New Roman" w:cs="Times New Roman"/>
+          <w:color w:val="000000"/>
+          <w:sz w:val="26"/>
+          <w:szCs w:val="26"/>
+        </w:rPr>
+        <w:t>Зона</w:t>
+      </w:r>
+      <w:r>
+        <w:rPr>
+          <w:rFonts w:ascii="Times New Roman" w:hAnsi="Times New Roman" w:cs="Times New Roman"/>
+          <w:color w:val="000000"/>
+          <w:sz w:val="26"/>
+          <w:szCs w:val="26"/>
+          <w:lang w:val="en-US"/>
+        </w:rPr>
+        <w:t xml:space="preserve"> II: y</w:t>
+      </w:r>
+      <w:r>
+        <w:rPr>
+          <w:rFonts w:ascii="Times New Roman" w:hAnsi="Times New Roman" w:cs="Times New Roman"/>
+          <w:color w:val="000000"/>
+          <w:sz w:val="26"/>
+          <w:szCs w:val="26"/>
+          <w:vertAlign w:val="subscript"/>
+          <w:lang w:val="en-US"/>
+        </w:rPr>
+        <w:t>m</w:t>
+      </w:r>
+      <w:r>
+        <w:rPr>
+          <w:rFonts w:ascii="Times New Roman" w:hAnsi="Times New Roman" w:cs="Times New Roman"/>
+          <w:color w:val="000000"/>
+          <w:sz w:val="26"/>
+          <w:szCs w:val="26"/>
+          <w:lang w:val="en-US"/>
+        </w:rPr>
+        <w:t>&lt;=</w:t>
+      </w:r>
+      <w:r>
+        <w:rPr>
+          <w:rFonts w:ascii="Times New Roman" w:hAnsi="Times New Roman" w:cs="Times New Roman"/>
+          <w:color w:val="000000"/>
+          <w:sz w:val="26"/>
+          <w:szCs w:val="26"/>
+          <w:lang w:val="en-US"/>
+        </w:rPr>
+        <w:t xml:space="preserve"> </w:t>
+      </w:r>
+      <w:r>
+        <w:rPr>
+          <w:rFonts w:ascii="Times New Roman" w:hAnsi="Times New Roman" w:cs="Times New Roman"/>
+          <w:color w:val="000000"/>
+          <w:sz w:val="26"/>
+          <w:szCs w:val="26"/>
+          <w:lang w:val="en-US"/>
+        </w:rPr>
+        <w:t>q&lt;</w:t>
+      </w:r>
+      <w:r>
+        <w:rPr>
+          <w:rFonts w:ascii="Times New Roman" w:hAnsi="Times New Roman" w:cs="Times New Roman"/>
+          <w:color w:val="000000"/>
+          <w:sz w:val="26"/>
+          <w:szCs w:val="26"/>
+          <w:lang w:val="en-US"/>
+        </w:rPr>
+        <w:t xml:space="preserve"> </w:t>
+      </w:r>
+      <w:r>
+        <w:rPr>
+          <w:rFonts w:ascii="Times New Roman" w:hAnsi="Times New Roman" w:cs="Times New Roman"/>
+          <w:color w:val="000000"/>
+          <w:sz w:val="26"/>
+          <w:szCs w:val="26"/>
+          <w:lang w:val="en-US"/>
+        </w:rPr>
+        <w:t>Q</w:t>
+      </w:r>
+      <w:r>
+        <w:rPr>
+          <w:rFonts w:ascii="Times New Roman" w:hAnsi="Times New Roman" w:cs="Times New Roman"/>
+          <w:color w:val="000000"/>
+          <w:sz w:val="26"/>
+          <w:szCs w:val="26"/>
+          <w:lang w:val="en-US"/>
+        </w:rPr>
+        <w:t>,</w:t>
+      </w:r>
+    </w:p>
+    <w:p>
+      <w:pPr>
+        <w:pStyle w:val="HTML"/>
+        <w:spacing w:line="360" w:lineRule="auto"/>
+        <w:ind w:right="-55"/>
+        <w:jc w:val="both"/>
+        <w:rPr>
+          <w:rFonts w:ascii="Times New Roman" w:hAnsi="Times New Roman" w:cs="Times New Roman"/>
+          <w:color w:val="000000"/>
+          <w:sz w:val="26"/>
+          <w:szCs w:val="26"/>
+        </w:rPr>
+      </w:pPr>
+      <w:r>
+        <w:rPr>
+          <w:rFonts w:ascii="Times New Roman" w:hAnsi="Times New Roman" w:cs="Times New Roman"/>
+          <w:color w:val="000000"/>
+          <w:sz w:val="26"/>
+          <w:szCs w:val="26"/>
+          <w:lang w:val="en-US"/>
+        </w:rPr>
+        <w:t xml:space="preserve"> </w:t>
+      </w:r>
+      <w:r>
+        <w:rPr>
+          <w:rFonts w:ascii="Times New Roman" w:hAnsi="Times New Roman" w:cs="Times New Roman"/>
+          <w:color w:val="000000"/>
+          <w:sz w:val="26"/>
+          <w:szCs w:val="26"/>
         </w:rPr>
         <w:t xml:space="preserve">- </w:t>
       </w:r>
       <w:r>
         <w:rPr>
           <w:rFonts w:ascii="Times New Roman" w:hAnsi="Times New Roman" w:cs="Times New Roman"/>
-          <w:sz w:val="26"/>
-          <w:szCs w:val="26"/>
-          <w:lang w:val="ru-RU"/>
-        </w:rPr>
-        <w:t>Иллюстрация задачи оптимизации управления заказами</w:t>
-      </w:r>
-    </w:p>
-    <w:p>
-      <w:pPr>
-        <w:jc w:val="both"/>
-        <w:rPr>
-          <w:rFonts w:ascii="Times New Roman" w:hAnsi="Times New Roman" w:cs="Times New Roman"/>
-          <w:sz w:val="26"/>
-          <w:szCs w:val="26"/>
-        </w:rPr>
-      </w:pPr>
-    </w:p>
-    <w:p>
-      <w:pPr>
-        <w:jc w:val="both"/>
-        <w:rPr>
-          <w:rFonts w:ascii="Times New Roman" w:hAnsi="Times New Roman" w:cs="Times New Roman"/>
-          <w:sz w:val="26"/>
-          <w:szCs w:val="26"/>
-        </w:rPr>
-      </w:pPr>
-      <w:r>
-        <w:rPr>
-          <w:rFonts w:ascii="Times New Roman" w:hAnsi="Times New Roman" w:cs="Times New Roman"/>
-          <w:sz w:val="26"/>
-          <w:szCs w:val="26"/>
-        </w:rPr>
-        <w:t>Мощности плавно и в равном количестве распределяются на выполнение всех входящих заказов. Это значит, что все заказы, поступающие на вход исполнительной системы, выполняются одновременно, а не по мере поступления. Получается, что из-за ограниченных мощностей за определенный момент времени невозможно выполнять больше некоторого количества заказов, например – не более N в час. Однако, за час работы компания получает существенно больше заказов, например – 2N.</w:t>
-      </w:r>
-    </w:p>
-    <w:p>
-      <w:pPr>
-        <w:jc w:val="both"/>
-        <w:rPr>
-          <w:rFonts w:ascii="Times New Roman" w:hAnsi="Times New Roman" w:cs="Times New Roman"/>
-          <w:sz w:val="26"/>
-          <w:szCs w:val="26"/>
-        </w:rPr>
-      </w:pPr>
-      <w:r>
-        <w:rPr>
-          <w:rFonts w:ascii="Times New Roman" w:hAnsi="Times New Roman" w:cs="Times New Roman"/>
-          <w:sz w:val="26"/>
-          <w:szCs w:val="26"/>
-        </w:rPr>
-        <w:t xml:space="preserve">Одно из направлений оптимизации исполнения заказов заключается в перераспределении поступающих заказов таким образом, чтобы в первую очередь исполнялись только оптимальные (лучшие) заказы. Это позволит компании с ограниченными мощностями существенно максимизировать прибыль. Под оптимальными будем подразумевать заказы, которые имеют максимальные значения критериев оптимальности, например, максимальные количество и стоимость на производимую продукцию. Поэтому одной из главной задач, </w:t>
-      </w:r>
-      <w:r>
-        <w:rPr>
-          <w:rFonts w:ascii="Times New Roman" w:hAnsi="Times New Roman" w:cs="Times New Roman"/>
+          <w:color w:val="000000"/>
+          <w:sz w:val="26"/>
+          <w:szCs w:val="26"/>
+        </w:rPr>
+        <w:t>Зона III: q&gt;=</w:t>
+      </w:r>
+      <w:r>
+        <w:rPr>
+          <w:rFonts w:ascii="Times New Roman" w:hAnsi="Times New Roman" w:cs="Times New Roman"/>
+          <w:color w:val="000000"/>
+          <w:sz w:val="26"/>
+          <w:szCs w:val="26"/>
+        </w:rPr>
+        <w:t xml:space="preserve"> </w:t>
+      </w:r>
+      <w:r>
+        <w:rPr>
+          <w:rFonts w:ascii="Times New Roman" w:hAnsi="Times New Roman" w:cs="Times New Roman"/>
+          <w:color w:val="000000"/>
+          <w:sz w:val="26"/>
+          <w:szCs w:val="26"/>
+          <w:lang w:val="en-US"/>
+        </w:rPr>
+        <w:t>Q</w:t>
+      </w:r>
+      <w:r>
+        <w:rPr>
+          <w:rFonts w:ascii="Times New Roman" w:hAnsi="Times New Roman" w:cs="Times New Roman"/>
+          <w:color w:val="000000"/>
+          <w:sz w:val="26"/>
+          <w:szCs w:val="26"/>
+        </w:rPr>
+        <w:t>.</w:t>
+      </w:r>
+    </w:p>
+    <w:p>
+      <w:pPr>
+        <w:pStyle w:val="HTML"/>
+        <w:spacing w:line="360" w:lineRule="auto"/>
+        <w:ind w:right="-55"/>
+        <w:jc w:val="both"/>
+        <w:rPr>
+          <w:rFonts w:ascii="Times New Roman" w:hAnsi="Times New Roman" w:cs="Times New Roman"/>
+          <w:color w:val="000000"/>
+          <w:sz w:val="26"/>
+          <w:szCs w:val="26"/>
+        </w:rPr>
+      </w:pPr>
+      <w:r>
+        <w:rPr>
+          <w:rFonts w:ascii="Times New Roman" w:hAnsi="Times New Roman" w:cs="Times New Roman"/>
+          <w:color w:val="000000"/>
           <w:sz w:val="26"/>
           <w:szCs w:val="26"/>
         </w:rPr>
         <w:lastRenderedPageBreak/>
-        <w:t>возникших при оптимизации процесса обработки заказов, стала задача выбора критериев оптимальности.</w:t>
-      </w:r>
-    </w:p>
-    <w:p>
-      <w:pPr>
-        <w:jc w:val="both"/>
-        <w:rPr>
-          <w:rFonts w:ascii="Times New Roman" w:hAnsi="Times New Roman" w:cs="Times New Roman"/>
-          <w:sz w:val="26"/>
-          <w:szCs w:val="26"/>
-        </w:rPr>
-      </w:pPr>
-      <w:r>
-        <w:rPr>
-          <w:rFonts w:ascii="Times New Roman" w:hAnsi="Times New Roman" w:cs="Times New Roman"/>
-          <w:sz w:val="26"/>
-          <w:szCs w:val="26"/>
-        </w:rPr>
-        <w:t>Задача оптимизации заключается в формировании оптимальных наборов заказов, в которых содержатся лучшие заказы. Задачу оптимизации можно описать следующим образом (</w:t>
-      </w:r>
-      <w:r>
-        <w:rPr>
-          <w:rFonts w:ascii="Times New Roman" w:hAnsi="Times New Roman" w:cs="Times New Roman"/>
-          <w:sz w:val="26"/>
-          <w:szCs w:val="26"/>
-          <w:lang w:val="ru-RU"/>
-        </w:rPr>
-        <w:t>Рисунок 1.6</w:t>
-      </w:r>
-      <w:r>
-        <w:rPr>
-          <w:rFonts w:ascii="Times New Roman" w:hAnsi="Times New Roman" w:cs="Times New Roman"/>
-          <w:sz w:val="26"/>
-          <w:szCs w:val="26"/>
-        </w:rPr>
-        <w:t xml:space="preserve">). </w:t>
-      </w:r>
-    </w:p>
-    <w:p>
-      <w:pPr>
-        <w:jc w:val="both"/>
-        <w:rPr>
-          <w:rFonts w:ascii="Times New Roman" w:hAnsi="Times New Roman" w:cs="Times New Roman"/>
-          <w:sz w:val="26"/>
-          <w:szCs w:val="26"/>
+        <w:t>На ри</w:t>
+      </w:r>
+      <w:r>
+        <w:rPr>
+          <w:rFonts w:ascii="Times New Roman" w:hAnsi="Times New Roman" w:cs="Times New Roman"/>
+          <w:color w:val="000000"/>
+          <w:sz w:val="26"/>
+          <w:szCs w:val="26"/>
+        </w:rPr>
+        <w:t>сунке 8</w:t>
+      </w:r>
+      <w:r>
+        <w:rPr>
+          <w:rFonts w:ascii="Times New Roman" w:hAnsi="Times New Roman" w:cs="Times New Roman"/>
+          <w:color w:val="000000"/>
+          <w:sz w:val="26"/>
+          <w:szCs w:val="26"/>
+        </w:rPr>
+        <w:t xml:space="preserve"> приведено графическое решение уравнения для рассматриваемого случая, зависящее от того, где находится q по отношению к зонам I, II и III. </w:t>
+      </w:r>
+    </w:p>
+    <w:p>
+      <w:pPr>
+        <w:pStyle w:val="HTML"/>
+        <w:spacing w:line="360" w:lineRule="auto"/>
+        <w:ind w:right="-55"/>
+        <w:jc w:val="both"/>
+        <w:rPr>
+          <w:color w:val="000000"/>
+          <w:sz w:val="26"/>
+          <w:szCs w:val="26"/>
+        </w:rPr>
+      </w:pPr>
+      <w:r>
+        <w:rPr>
+          <w:rFonts w:ascii="Times New Roman" w:hAnsi="Times New Roman" w:cs="Times New Roman"/>
+          <w:color w:val="000000"/>
+          <w:sz w:val="26"/>
+          <w:szCs w:val="26"/>
+        </w:rPr>
+        <w:t>В результате оптимальный размер заказа y* определяется следующим образом:</w:t>
+      </w:r>
+    </w:p>
+    <w:p>
+      <w:pPr>
+        <w:pStyle w:val="HTML"/>
+        <w:spacing w:line="360" w:lineRule="auto"/>
+        <w:ind w:right="-55"/>
+        <w:jc w:val="center"/>
+        <w:rPr>
+          <w:rFonts w:ascii="Times New Roman" w:hAnsi="Times New Roman" w:cs="Times New Roman"/>
+          <w:color w:val="000000"/>
+          <w:sz w:val="26"/>
+          <w:szCs w:val="26"/>
+          <w:lang w:val="en-US"/>
+        </w:rPr>
+      </w:pPr>
+      <w:r>
+        <w:rPr>
+          <w:rFonts w:ascii="Times New Roman" w:hAnsi="Times New Roman" w:cs="Times New Roman"/>
+          <w:color w:val="000000"/>
+          <w:position w:val="-32"/>
+          <w:sz w:val="26"/>
+          <w:szCs w:val="26"/>
+          <w:lang w:val="en-US"/>
+        </w:rPr>
+        <w:object w:dxaOrig="4540" w:dyaOrig="760" w14:anchorId="07C80524">
+          <v:shape id="_x0000_i1417" type="#_x0000_t75" style="width:227.25pt;height:38.2pt" o:ole="">
+            <v:imagedata r:id="rId24" o:title=""/>
+          </v:shape>
+          <o:OLEObject Type="Embed" ProgID="Equation.3" ShapeID="_x0000_i1417" DrawAspect="Content" ObjectID="_1729529091" r:id="rId25"/>
+        </w:object>
+      </w:r>
+      <w:r>
+        <w:rPr>
+          <w:rFonts w:ascii="Times New Roman" w:hAnsi="Times New Roman" w:cs="Times New Roman"/>
+          <w:color w:val="000000"/>
+          <w:sz w:val="26"/>
+          <w:szCs w:val="26"/>
+          <w:lang w:val="en-US"/>
+        </w:rPr>
+        <w:t>;</w:t>
+      </w:r>
+      <w:r>
+        <w:rPr>
+          <w:rFonts w:ascii="Times New Roman" w:hAnsi="Times New Roman" w:cs="Times New Roman"/>
+          <w:color w:val="000000"/>
+          <w:sz w:val="26"/>
+          <w:szCs w:val="26"/>
+          <w:lang w:val="en-US"/>
+        </w:rPr>
+        <w:tab/>
+        <w:t>(2.6)</w:t>
+      </w:r>
+    </w:p>
+    <w:p>
+      <w:pPr>
+        <w:pStyle w:val="HTML"/>
+        <w:spacing w:line="360" w:lineRule="auto"/>
+        <w:ind w:right="-55"/>
+        <w:jc w:val="both"/>
+        <w:rPr>
+          <w:rFonts w:ascii="Times New Roman" w:hAnsi="Times New Roman" w:cs="Times New Roman"/>
+          <w:color w:val="000000"/>
+          <w:sz w:val="26"/>
+          <w:szCs w:val="26"/>
+        </w:rPr>
+      </w:pPr>
+      <w:r>
+        <w:rPr>
+          <w:rFonts w:ascii="Times New Roman" w:hAnsi="Times New Roman" w:cs="Times New Roman"/>
+          <w:color w:val="000000"/>
+          <w:sz w:val="26"/>
+          <w:szCs w:val="26"/>
+        </w:rPr>
+        <w:t>Алгоритм определения y* можно представить в следующем виде:</w:t>
+      </w:r>
+    </w:p>
+    <w:p>
+      <w:pPr>
+        <w:pStyle w:val="HTML"/>
+        <w:spacing w:line="360" w:lineRule="auto"/>
+        <w:ind w:right="-55"/>
+        <w:jc w:val="both"/>
+        <w:rPr>
+          <w:rFonts w:ascii="Times New Roman" w:hAnsi="Times New Roman" w:cs="Times New Roman"/>
+          <w:color w:val="000000"/>
+          <w:sz w:val="26"/>
+          <w:szCs w:val="26"/>
+        </w:rPr>
+      </w:pPr>
+      <w:r>
+        <w:rPr>
+          <w:rFonts w:ascii="Times New Roman" w:hAnsi="Times New Roman" w:cs="Times New Roman"/>
+          <w:color w:val="000000"/>
+          <w:sz w:val="26"/>
+          <w:szCs w:val="26"/>
+        </w:rPr>
+        <w:t xml:space="preserve">1. Определить </w:t>
+      </w:r>
+      <w:r>
+        <w:rPr>
+          <w:rFonts w:ascii="Times New Roman" w:hAnsi="Times New Roman" w:cs="Times New Roman"/>
+          <w:color w:val="000000"/>
+          <w:position w:val="-26"/>
+          <w:sz w:val="26"/>
+          <w:szCs w:val="26"/>
+          <w:lang w:val="en-US"/>
+        </w:rPr>
+        <w:object w:dxaOrig="1300" w:dyaOrig="680" w14:anchorId="1F79FC70">
+          <v:shape id="_x0000_i1418" type="#_x0000_t75" style="width:65.1pt;height:33.8pt" o:ole="">
+            <v:imagedata r:id="rId22" o:title=""/>
+          </v:shape>
+          <o:OLEObject Type="Embed" ProgID="Equation.3" ShapeID="_x0000_i1418" DrawAspect="Content" ObjectID="_1729529092" r:id="rId26"/>
+        </w:object>
+      </w:r>
+      <w:r>
+        <w:rPr>
+          <w:rFonts w:ascii="Times New Roman" w:hAnsi="Times New Roman" w:cs="Times New Roman"/>
+          <w:color w:val="000000"/>
+          <w:sz w:val="26"/>
+          <w:szCs w:val="26"/>
+        </w:rPr>
+        <w:t>.Если q&lt;y</w:t>
+      </w:r>
+      <w:r>
+        <w:rPr>
+          <w:rFonts w:ascii="Times New Roman" w:hAnsi="Times New Roman" w:cs="Times New Roman"/>
+          <w:color w:val="000000"/>
+          <w:sz w:val="26"/>
+          <w:szCs w:val="26"/>
+          <w:vertAlign w:val="subscript"/>
+        </w:rPr>
+        <w:t>m</w:t>
+      </w:r>
+      <w:r>
+        <w:rPr>
+          <w:rFonts w:ascii="Times New Roman" w:hAnsi="Times New Roman" w:cs="Times New Roman"/>
+          <w:color w:val="000000"/>
+          <w:sz w:val="26"/>
+          <w:szCs w:val="26"/>
+        </w:rPr>
+        <w:t xml:space="preserve"> (зона I), то y*=y</w:t>
+      </w:r>
+      <w:r>
+        <w:rPr>
+          <w:rFonts w:ascii="Times New Roman" w:hAnsi="Times New Roman" w:cs="Times New Roman"/>
+          <w:color w:val="000000"/>
+          <w:sz w:val="26"/>
+          <w:szCs w:val="26"/>
+          <w:vertAlign w:val="subscript"/>
+        </w:rPr>
+        <w:t>m</w:t>
+      </w:r>
+      <w:r>
+        <w:rPr>
+          <w:rFonts w:ascii="Times New Roman" w:hAnsi="Times New Roman" w:cs="Times New Roman"/>
+          <w:color w:val="000000"/>
+          <w:sz w:val="26"/>
+          <w:szCs w:val="26"/>
+        </w:rPr>
+        <w:t xml:space="preserve"> и алгоритм закончен. Иначе - перейти к шагу 2.</w:t>
+      </w:r>
+    </w:p>
+    <w:p>
+      <w:pPr>
+        <w:pStyle w:val="HTML"/>
+        <w:spacing w:line="360" w:lineRule="auto"/>
+        <w:ind w:right="-55"/>
+        <w:jc w:val="both"/>
+        <w:rPr>
+          <w:rFonts w:ascii="Times New Roman" w:hAnsi="Times New Roman" w:cs="Times New Roman"/>
+          <w:color w:val="000000"/>
+          <w:sz w:val="26"/>
+          <w:szCs w:val="26"/>
+        </w:rPr>
+      </w:pPr>
+      <w:r>
+        <w:rPr>
+          <w:rFonts w:ascii="Times New Roman" w:hAnsi="Times New Roman" w:cs="Times New Roman"/>
+          <w:color w:val="000000"/>
+          <w:sz w:val="26"/>
+          <w:szCs w:val="26"/>
+        </w:rPr>
+        <w:t xml:space="preserve">2. Определить </w:t>
+      </w:r>
+      <w:r>
+        <w:rPr>
+          <w:rFonts w:ascii="Times New Roman" w:hAnsi="Times New Roman" w:cs="Times New Roman"/>
+          <w:color w:val="000000"/>
+          <w:sz w:val="26"/>
+          <w:szCs w:val="26"/>
+          <w:lang w:val="en-US"/>
+        </w:rPr>
+        <w:t>Q</w:t>
+      </w:r>
+      <w:r>
+        <w:rPr>
+          <w:rFonts w:ascii="Times New Roman" w:hAnsi="Times New Roman" w:cs="Times New Roman"/>
+          <w:color w:val="000000"/>
+          <w:sz w:val="26"/>
+          <w:szCs w:val="26"/>
+        </w:rPr>
+        <w:t xml:space="preserve"> из уравнения TCU</w:t>
+      </w:r>
+      <w:r>
+        <w:rPr>
+          <w:rFonts w:ascii="Times New Roman" w:hAnsi="Times New Roman" w:cs="Times New Roman"/>
+          <w:color w:val="000000"/>
+          <w:sz w:val="26"/>
+          <w:szCs w:val="26"/>
+          <w:vertAlign w:val="subscript"/>
+        </w:rPr>
+        <w:t>1</w:t>
+      </w:r>
+      <w:r>
+        <w:rPr>
+          <w:rFonts w:ascii="Times New Roman" w:hAnsi="Times New Roman" w:cs="Times New Roman"/>
+          <w:color w:val="000000"/>
+          <w:sz w:val="26"/>
+          <w:szCs w:val="26"/>
+        </w:rPr>
+        <w:t>(y</w:t>
+      </w:r>
+      <w:r>
+        <w:rPr>
+          <w:rFonts w:ascii="Times New Roman" w:hAnsi="Times New Roman" w:cs="Times New Roman"/>
+          <w:color w:val="000000"/>
+          <w:sz w:val="26"/>
+          <w:szCs w:val="26"/>
+          <w:vertAlign w:val="subscript"/>
+        </w:rPr>
+        <w:t>m</w:t>
+      </w:r>
+      <w:r>
+        <w:rPr>
+          <w:rFonts w:ascii="Times New Roman" w:hAnsi="Times New Roman" w:cs="Times New Roman"/>
+          <w:color w:val="000000"/>
+          <w:sz w:val="26"/>
+          <w:szCs w:val="26"/>
+        </w:rPr>
+        <w:t>)=TCU</w:t>
+      </w:r>
+      <w:r>
+        <w:rPr>
+          <w:rFonts w:ascii="Times New Roman" w:hAnsi="Times New Roman" w:cs="Times New Roman"/>
+          <w:color w:val="000000"/>
+          <w:sz w:val="26"/>
+          <w:szCs w:val="26"/>
+          <w:vertAlign w:val="subscript"/>
+        </w:rPr>
+        <w:t>2</w:t>
+      </w:r>
+      <w:r>
+        <w:rPr>
+          <w:rFonts w:ascii="Times New Roman" w:hAnsi="Times New Roman" w:cs="Times New Roman"/>
+          <w:color w:val="000000"/>
+          <w:sz w:val="26"/>
+          <w:szCs w:val="26"/>
+        </w:rPr>
+        <w:t>(</w:t>
+      </w:r>
+      <w:r>
+        <w:rPr>
+          <w:rFonts w:ascii="Times New Roman" w:hAnsi="Times New Roman" w:cs="Times New Roman"/>
+          <w:color w:val="000000"/>
+          <w:sz w:val="26"/>
+          <w:szCs w:val="26"/>
+          <w:lang w:val="en-US"/>
+        </w:rPr>
+        <w:t>Q</w:t>
+      </w:r>
+      <w:r>
+        <w:rPr>
+          <w:rFonts w:ascii="Times New Roman" w:hAnsi="Times New Roman" w:cs="Times New Roman"/>
+          <w:color w:val="000000"/>
+          <w:sz w:val="26"/>
+          <w:szCs w:val="26"/>
+        </w:rPr>
+        <w:t>) и установить, где по отношению к зонам II и III находится значение q.</w:t>
+      </w:r>
+    </w:p>
+    <w:p>
+      <w:pPr>
+        <w:pStyle w:val="HTML"/>
+        <w:spacing w:line="360" w:lineRule="auto"/>
+        <w:ind w:right="-55"/>
+        <w:jc w:val="both"/>
+        <w:rPr>
+          <w:rFonts w:ascii="Times New Roman" w:hAnsi="Times New Roman" w:cs="Times New Roman"/>
+          <w:color w:val="000000"/>
+          <w:sz w:val="26"/>
+          <w:szCs w:val="26"/>
+        </w:rPr>
+      </w:pPr>
+      <w:r>
+        <w:rPr>
+          <w:rFonts w:ascii="Times New Roman" w:hAnsi="Times New Roman" w:cs="Times New Roman"/>
+          <w:color w:val="000000"/>
+          <w:sz w:val="26"/>
+          <w:szCs w:val="26"/>
+        </w:rPr>
+        <w:tab/>
+      </w:r>
+      <w:r>
+        <w:rPr>
+          <w:rFonts w:ascii="Times New Roman" w:hAnsi="Times New Roman" w:cs="Times New Roman"/>
+          <w:color w:val="000000"/>
+          <w:sz w:val="26"/>
+          <w:szCs w:val="26"/>
+        </w:rPr>
+        <w:t>а. Если y</w:t>
+      </w:r>
+      <w:r>
+        <w:rPr>
+          <w:rFonts w:ascii="Times New Roman" w:hAnsi="Times New Roman" w:cs="Times New Roman"/>
+          <w:color w:val="000000"/>
+          <w:sz w:val="26"/>
+          <w:szCs w:val="26"/>
+          <w:vertAlign w:val="subscript"/>
+        </w:rPr>
+        <w:t>m</w:t>
+      </w:r>
+      <w:r>
+        <w:rPr>
+          <w:rFonts w:ascii="Times New Roman" w:hAnsi="Times New Roman" w:cs="Times New Roman"/>
+          <w:color w:val="000000"/>
+          <w:sz w:val="26"/>
+          <w:szCs w:val="26"/>
+        </w:rPr>
+        <w:t>&lt;=q&lt;=</w:t>
+      </w:r>
+      <w:r>
+        <w:rPr>
+          <w:rFonts w:ascii="Times New Roman" w:hAnsi="Times New Roman" w:cs="Times New Roman"/>
+          <w:color w:val="000000"/>
+          <w:sz w:val="26"/>
+          <w:szCs w:val="26"/>
+          <w:lang w:val="en-US"/>
+        </w:rPr>
+        <w:t>Q</w:t>
+      </w:r>
+      <w:r>
+        <w:rPr>
+          <w:rFonts w:ascii="Times New Roman" w:hAnsi="Times New Roman" w:cs="Times New Roman"/>
+          <w:color w:val="000000"/>
+          <w:sz w:val="26"/>
+          <w:szCs w:val="26"/>
+        </w:rPr>
+        <w:t xml:space="preserve"> (зона II), то y*=q.</w:t>
+      </w:r>
+    </w:p>
+    <w:p>
+      <w:pPr>
+        <w:pStyle w:val="HTML"/>
+        <w:spacing w:line="360" w:lineRule="auto"/>
+        <w:ind w:right="-55"/>
+        <w:jc w:val="both"/>
+        <w:rPr>
+          <w:rFonts w:ascii="Times New Roman" w:hAnsi="Times New Roman" w:cs="Times New Roman"/>
+          <w:color w:val="000000"/>
+          <w:sz w:val="26"/>
+          <w:szCs w:val="26"/>
+        </w:rPr>
+      </w:pPr>
+      <w:r>
+        <w:rPr>
+          <w:rFonts w:ascii="Times New Roman" w:hAnsi="Times New Roman" w:cs="Times New Roman"/>
+          <w:color w:val="000000"/>
+          <w:sz w:val="26"/>
+          <w:szCs w:val="26"/>
+        </w:rPr>
+        <w:tab/>
+      </w:r>
+      <w:r>
+        <w:rPr>
+          <w:rFonts w:ascii="Times New Roman" w:hAnsi="Times New Roman" w:cs="Times New Roman"/>
+          <w:color w:val="000000"/>
+          <w:sz w:val="26"/>
+          <w:szCs w:val="26"/>
+        </w:rPr>
+        <w:t>б. Если q&gt;=</w:t>
+      </w:r>
+      <w:r>
+        <w:rPr>
+          <w:rFonts w:ascii="Times New Roman" w:hAnsi="Times New Roman" w:cs="Times New Roman"/>
+          <w:color w:val="000000"/>
+          <w:sz w:val="26"/>
+          <w:szCs w:val="26"/>
+          <w:lang w:val="en-US"/>
+        </w:rPr>
+        <w:t>Q</w:t>
+      </w:r>
+      <w:r>
+        <w:rPr>
+          <w:rFonts w:ascii="Times New Roman" w:hAnsi="Times New Roman" w:cs="Times New Roman"/>
+          <w:color w:val="000000"/>
+          <w:sz w:val="26"/>
+          <w:szCs w:val="26"/>
+        </w:rPr>
+        <w:t xml:space="preserve"> (зона III), то y*=y</w:t>
+      </w:r>
+      <w:r>
+        <w:rPr>
+          <w:rFonts w:ascii="Times New Roman" w:hAnsi="Times New Roman" w:cs="Times New Roman"/>
+          <w:color w:val="000000"/>
+          <w:sz w:val="26"/>
+          <w:szCs w:val="26"/>
+          <w:vertAlign w:val="subscript"/>
+        </w:rPr>
+        <w:t>m</w:t>
+      </w:r>
+      <w:r>
+        <w:rPr>
+          <w:rFonts w:ascii="Times New Roman" w:hAnsi="Times New Roman" w:cs="Times New Roman"/>
+          <w:color w:val="000000"/>
+          <w:sz w:val="26"/>
+          <w:szCs w:val="26"/>
+        </w:rPr>
+        <w:t>.</w:t>
+      </w:r>
+    </w:p>
+    <w:p>
+      <w:pPr>
+        <w:pStyle w:val="HTML"/>
+        <w:spacing w:line="360" w:lineRule="auto"/>
+        <w:ind w:left="720" w:right="-55"/>
+        <w:rPr>
+          <w:rFonts w:ascii="Times New Roman" w:hAnsi="Times New Roman" w:cs="Times New Roman"/>
+          <w:color w:val="000000"/>
+          <w:sz w:val="26"/>
+          <w:szCs w:val="26"/>
+          <w:lang w:val="en-US"/>
         </w:rPr>
       </w:pPr>
       <w:r>
         <w:rPr>
           <w:rFonts w:ascii="Times New Roman" w:hAnsi="Times New Roman" w:cs="Times New Roman"/>
           <w:noProof/>
-          <w:sz w:val="26"/>
-          <w:szCs w:val="26"/>
+          <w:color w:val="000000"/>
+          <w:sz w:val="26"/>
+          <w:szCs w:val="26"/>
+          <w:lang w:val="en-US"/>
         </w:rPr>
         <w:drawing>
-          <wp:inline distT="0" distB="0" distL="0" distR="0" wp14:anchorId="3DE8B39A" wp14:editId="2B735B1A">
-            <wp:extent cx="5057775" cy="4093845"/>
-            <wp:effectExtent l="0" t="0" r="9525" b="1905"/>
-            <wp:docPr id="7" name="Рисунок 7"/>
+          <wp:inline distT="0" distB="0" distL="0" distR="0" wp14:anchorId="25D61DAB" wp14:editId="0CE20AB6">
+            <wp:extent cx="5478145" cy="3569970"/>
+            <wp:effectExtent l="0" t="0" r="8255" b="0"/>
+            <wp:docPr id="5" name="Рисунок 5"/>
             <wp:cNvGraphicFramePr>
               <a:graphicFrameLocks xmlns:a="http://schemas.openxmlformats.org/drawingml/2006/main" noChangeAspect="1"/>
             </wp:cNvGraphicFramePr>
@@ -3405,23 +5132,36 @@
               <a:graphicData uri="http://schemas.openxmlformats.org/drawingml/2006/picture">
                 <pic:pic xmlns:pic="http://schemas.openxmlformats.org/drawingml/2006/picture">
                   <pic:nvPicPr>
-                    <pic:cNvPr id="1" name=""/>
-                    <pic:cNvPicPr/>
+                    <pic:cNvPr id="0" name="Picture 11"/>
+                    <pic:cNvPicPr>
+                      <a:picLocks noChangeAspect="1" noChangeArrowheads="1"/>
+                    </pic:cNvPicPr>
                   </pic:nvPicPr>
                   <pic:blipFill>
-                    <a:blip r:embed="rId11"/>
+                    <a:blip r:embed="rId27">
+                      <a:extLst>
+                        <a:ext uri="{28A0092B-C50C-407E-A947-70E740481C1C}">
+                          <a14:useLocalDpi xmlns:a14="http://schemas.microsoft.com/office/drawing/2010/main" val="0"/>
+                        </a:ext>
+                      </a:extLst>
+                    </a:blip>
+                    <a:srcRect/>
                     <a:stretch>
                       <a:fillRect/>
                     </a:stretch>
                   </pic:blipFill>
-                  <pic:spPr>
+                  <pic:spPr bwMode="auto">
                     <a:xfrm>
                       <a:off x="0" y="0"/>
-                      <a:ext cx="5069448" cy="4103293"/>
+                      <a:ext cx="5478145" cy="3569970"/>
                     </a:xfrm>
                     <a:prstGeom prst="rect">
                       <a:avLst/>
                     </a:prstGeom>
+                    <a:noFill/>
+                    <a:ln>
+                      <a:noFill/>
+                    </a:ln>
                   </pic:spPr>
                 </pic:pic>
               </a:graphicData>
@@ -3432,259 +5172,134 @@
     </w:p>
     <w:p>
       <w:pPr>
+        <w:pStyle w:val="HTML"/>
+        <w:spacing w:line="360" w:lineRule="auto"/>
+        <w:ind w:left="720" w:right="-55"/>
         <w:jc w:val="center"/>
         <w:rPr>
           <w:rFonts w:ascii="Times New Roman" w:hAnsi="Times New Roman" w:cs="Times New Roman"/>
-          <w:sz w:val="26"/>
-          <w:szCs w:val="26"/>
-          <w:lang w:val="ru-RU"/>
-        </w:rPr>
-      </w:pPr>
-      <w:r>
-        <w:rPr>
-          <w:rFonts w:ascii="Times New Roman" w:hAnsi="Times New Roman" w:cs="Times New Roman"/>
-          <w:sz w:val="26"/>
-          <w:szCs w:val="26"/>
-          <w:lang w:val="ru-RU"/>
+          <w:color w:val="000000"/>
+          <w:sz w:val="26"/>
+          <w:szCs w:val="26"/>
+        </w:rPr>
+      </w:pPr>
+      <w:r>
+        <w:rPr>
+          <w:rFonts w:ascii="Times New Roman" w:hAnsi="Times New Roman" w:cs="Times New Roman"/>
+          <w:color w:val="000000"/>
+          <w:sz w:val="26"/>
+          <w:szCs w:val="26"/>
         </w:rPr>
         <w:t>Рис</w:t>
       </w:r>
       <w:r>
         <w:rPr>
           <w:rFonts w:ascii="Times New Roman" w:hAnsi="Times New Roman" w:cs="Times New Roman"/>
-          <w:sz w:val="26"/>
-          <w:szCs w:val="26"/>
-          <w:lang w:val="ru-RU"/>
-        </w:rPr>
-        <w:t xml:space="preserve">унок 1.6 - </w:t>
-      </w:r>
-      <w:r>
-        <w:rPr>
-          <w:rFonts w:ascii="Times New Roman" w:hAnsi="Times New Roman" w:cs="Times New Roman"/>
-          <w:sz w:val="26"/>
-          <w:szCs w:val="26"/>
-        </w:rPr>
-        <w:t>Основные этапы процесса нахождения лучших заказов</w:t>
-      </w:r>
-    </w:p>
-    <w:p>
-      <w:pPr>
-        <w:jc w:val="both"/>
-        <w:rPr>
-          <w:rFonts w:ascii="Times New Roman" w:hAnsi="Times New Roman" w:cs="Times New Roman"/>
-          <w:sz w:val="26"/>
-          <w:szCs w:val="26"/>
-        </w:rPr>
-      </w:pPr>
-      <w:r>
-        <w:rPr>
-          <w:rFonts w:ascii="Times New Roman" w:hAnsi="Times New Roman" w:cs="Times New Roman"/>
-          <w:sz w:val="26"/>
-          <w:szCs w:val="26"/>
-        </w:rPr>
-        <w:t xml:space="preserve">На вход механизму по отбору лучших заказов поступает N заказов. Из N необходимо отобрать k лучших заказов. Предположим, что N = 10, k = 4. Из всех входящих заказов формируются так называемые наборы из k заказов. Каждый набор – это k различных заказов. Следовательно, таких наборов по k заказов в каждом может быть большое количество. Например, из списка в 10 заказов можно составить 210 всевозможных наборов по 4 заказа. </w:t>
-      </w:r>
-    </w:p>
-    <w:p>
-      <w:pPr>
-        <w:jc w:val="both"/>
-        <w:rPr>
-          <w:rFonts w:ascii="Times New Roman" w:hAnsi="Times New Roman" w:cs="Times New Roman"/>
-          <w:sz w:val="26"/>
-          <w:szCs w:val="26"/>
-          <w:lang w:val="ru-RU"/>
-        </w:rPr>
-      </w:pPr>
-      <w:r>
-        <w:rPr>
-          <w:rFonts w:ascii="Times New Roman" w:hAnsi="Times New Roman" w:cs="Times New Roman"/>
-          <w:sz w:val="26"/>
-          <w:szCs w:val="26"/>
-        </w:rPr>
-        <w:t>Для нахождения возможных наборов заказов используется метод «Тасование Фишера – Йетса». Для определения общего числа таких наборов заказов используется формула вычисления сочетаний без повторений. Каждый поступающий на вход модуля заказ характеризуется тремя показателями:</w:t>
-      </w:r>
-      <w:r>
-        <w:rPr>
-          <w:rFonts w:ascii="Times New Roman" w:hAnsi="Times New Roman" w:cs="Times New Roman"/>
-          <w:sz w:val="26"/>
-          <w:szCs w:val="26"/>
-          <w:lang w:val="ru-RU"/>
-        </w:rPr>
-        <w:t xml:space="preserve"> С – количество выполнений, </w:t>
-      </w:r>
-      <w:r>
-        <w:rPr>
-          <w:rFonts w:ascii="Times New Roman" w:hAnsi="Times New Roman" w:cs="Times New Roman"/>
-          <w:sz w:val="26"/>
-          <w:szCs w:val="26"/>
-          <w:lang w:val="en-US"/>
-        </w:rPr>
-        <w:t>P</w:t>
-      </w:r>
-      <w:r>
-        <w:rPr>
-          <w:rFonts w:ascii="Times New Roman" w:hAnsi="Times New Roman" w:cs="Times New Roman"/>
-          <w:sz w:val="26"/>
-          <w:szCs w:val="26"/>
-          <w:lang w:val="ru-RU"/>
-        </w:rPr>
-        <w:t xml:space="preserve"> – стоимость выполнения, </w:t>
-      </w:r>
-      <w:r>
-        <w:rPr>
-          <w:rFonts w:ascii="Times New Roman" w:hAnsi="Times New Roman" w:cs="Times New Roman"/>
-          <w:sz w:val="26"/>
-          <w:szCs w:val="26"/>
-          <w:lang w:val="en-US"/>
-        </w:rPr>
-        <w:t>V</w:t>
-      </w:r>
-      <w:r>
-        <w:rPr>
-          <w:rFonts w:ascii="Times New Roman" w:hAnsi="Times New Roman" w:cs="Times New Roman"/>
-          <w:sz w:val="26"/>
-          <w:szCs w:val="26"/>
-          <w:lang w:val="ru-RU"/>
-        </w:rPr>
-        <w:t xml:space="preserve"> – скорость выполнения.</w:t>
-      </w:r>
-    </w:p>
-    <w:p>
-      <w:pPr>
-        <w:jc w:val="both"/>
-        <w:rPr>
-          <w:rFonts w:ascii="Times New Roman" w:hAnsi="Times New Roman" w:cs="Times New Roman"/>
-          <w:sz w:val="26"/>
-          <w:szCs w:val="26"/>
-        </w:rPr>
-      </w:pPr>
-      <w:r>
-        <w:rPr>
-          <w:rFonts w:ascii="Times New Roman" w:hAnsi="Times New Roman" w:cs="Times New Roman"/>
-          <w:sz w:val="26"/>
-          <w:szCs w:val="26"/>
-        </w:rPr>
-        <w:t xml:space="preserve">Соответственно, весь набор заказов характеризуется этими тремя показателями. Таким образом, задача формирования оптимального набора заказов является многокритериальной, а показатели C, P, V – это критерии оптимальности для этой задачи. </w:t>
-      </w:r>
-    </w:p>
-    <w:p>
-      <w:pPr>
-        <w:jc w:val="both"/>
-        <w:rPr>
-          <w:rFonts w:ascii="Times New Roman" w:hAnsi="Times New Roman" w:cs="Times New Roman"/>
-          <w:sz w:val="26"/>
-          <w:szCs w:val="26"/>
-        </w:rPr>
-      </w:pPr>
-      <w:r>
-        <w:rPr>
-          <w:rFonts w:ascii="Times New Roman" w:hAnsi="Times New Roman" w:cs="Times New Roman"/>
-          <w:sz w:val="26"/>
-          <w:szCs w:val="26"/>
-        </w:rPr>
-        <w:lastRenderedPageBreak/>
-        <w:t xml:space="preserve">Для решения этой многокритериальной задачи был использован подход, основанный на свертке локальных критериев и формировании обобщенного критерия, характеризующий каждый заказ. </w:t>
-      </w:r>
-    </w:p>
-    <w:p>
-      <w:pPr>
-        <w:jc w:val="both"/>
-        <w:rPr>
-          <w:rFonts w:ascii="Times New Roman" w:hAnsi="Times New Roman" w:cs="Times New Roman"/>
-          <w:sz w:val="26"/>
-          <w:szCs w:val="26"/>
-          <w:lang w:val="en-US"/>
-        </w:rPr>
-      </w:pPr>
-      <w:r>
-        <w:rPr>
-          <w:rFonts w:ascii="Times New Roman" w:hAnsi="Times New Roman" w:cs="Times New Roman"/>
-          <w:sz w:val="26"/>
-          <w:szCs w:val="26"/>
-        </w:rPr>
-        <w:t>Рассмотрим основные этапы решения поставленной задачи. На первом этапе для каждого поступающего заказа вычисляется обобщенный критерий, а затем для каждого набора заказов вычисляется сумма обобщенных критериев, входящих в этот набор заказов. Набору, который имеет максимальную сумму обобщенных критериев, присваивается статус «оптимальный», а все заказы, входящие в этот набор, немедленно отправляются на исполнение. В качестве параметров оптимизации используются наборы заказов. Ограничениями считаются число заказов от 1 до k (где k – количество заказов, которое необходимо обработать из N поступающих заказов). При разработке модуля отбора лучших заказов для оптимизации набора заказов был выбран еще один метод – метод целевого программирования. При использовании этого метода вычисляется суммарный критерий каждого заказа в наборе, то есть – Cсум, Pсум, Vсум. В качестве цели использовалось расстояние до идеальной точки, а качестве меры близости – Евклидово расстояние.</w:t>
-      </w:r>
-      <w:r>
-        <w:rPr>
-          <w:rFonts w:ascii="Times New Roman" w:hAnsi="Times New Roman" w:cs="Times New Roman"/>
-          <w:sz w:val="26"/>
-          <w:szCs w:val="26"/>
-          <w:lang w:val="ru-RU"/>
-        </w:rPr>
-        <w:t xml:space="preserve"> </w:t>
-      </w:r>
-      <w:r>
-        <w:rPr>
-          <w:rFonts w:ascii="Times New Roman" w:hAnsi="Times New Roman" w:cs="Times New Roman"/>
-          <w:sz w:val="26"/>
-          <w:szCs w:val="26"/>
-          <w:highlight w:val="yellow"/>
-          <w:lang w:val="en-US"/>
-        </w:rPr>
-        <w:t>[]</w:t>
-      </w:r>
-    </w:p>
-    <w:p>
-      <w:pPr>
-        <w:jc w:val="both"/>
-        <w:rPr>
-          <w:rFonts w:ascii="Times New Roman" w:hAnsi="Times New Roman" w:cs="Times New Roman"/>
-          <w:sz w:val="26"/>
-          <w:szCs w:val="26"/>
-          <w:lang w:val="ru-RU"/>
-        </w:rPr>
-      </w:pPr>
-    </w:p>
-    <w:p>
-      <w:pPr>
-        <w:jc w:val="both"/>
-        <w:rPr>
-          <w:rFonts w:ascii="Times New Roman" w:hAnsi="Times New Roman" w:cs="Times New Roman"/>
-          <w:sz w:val="26"/>
-          <w:szCs w:val="26"/>
-          <w:lang w:val="ru-RU"/>
-        </w:rPr>
-      </w:pPr>
-      <w:r>
-        <w:rPr>
-          <w:rFonts w:ascii="Times New Roman" w:hAnsi="Times New Roman" w:cs="Times New Roman"/>
-          <w:sz w:val="26"/>
-          <w:szCs w:val="26"/>
-          <w:lang w:val="ru-RU"/>
-        </w:rPr>
-        <w:t xml:space="preserve"> </w:t>
-      </w:r>
-    </w:p>
-    <w:p>
-      <w:pPr>
-        <w:jc w:val="both"/>
-        <w:rPr>
-          <w:rFonts w:ascii="Times New Roman" w:hAnsi="Times New Roman" w:cs="Times New Roman"/>
-          <w:sz w:val="26"/>
-          <w:szCs w:val="26"/>
-          <w:lang w:val="en-US"/>
-        </w:rPr>
-      </w:pPr>
-    </w:p>
-    <w:p>
-      <w:pPr>
-        <w:jc w:val="both"/>
-        <w:rPr>
-          <w:rFonts w:ascii="Times New Roman" w:hAnsi="Times New Roman" w:cs="Times New Roman"/>
-          <w:sz w:val="26"/>
-          <w:szCs w:val="26"/>
-          <w:lang w:val="en-US"/>
-        </w:rPr>
-      </w:pPr>
-    </w:p>
-    <w:p>
-      <w:pPr>
-        <w:jc w:val="both"/>
-        <w:rPr>
-          <w:rFonts w:ascii="Times New Roman" w:hAnsi="Times New Roman" w:cs="Times New Roman"/>
-          <w:sz w:val="26"/>
-          <w:szCs w:val="26"/>
-          <w:lang w:val="ru-RU"/>
+          <w:color w:val="000000"/>
+          <w:sz w:val="26"/>
+          <w:szCs w:val="26"/>
+        </w:rPr>
+        <w:t xml:space="preserve">унок 8 - </w:t>
+      </w:r>
+      <w:r>
+        <w:rPr>
+          <w:rFonts w:ascii="Times New Roman" w:hAnsi="Times New Roman" w:cs="Times New Roman"/>
+          <w:color w:val="000000"/>
+          <w:sz w:val="26"/>
+          <w:szCs w:val="26"/>
+        </w:rPr>
+        <w:t>Три варианта нахождения оптимального решения</w:t>
+      </w:r>
+      <w:r>
+        <w:rPr>
+          <w:rFonts w:ascii="Times New Roman" w:hAnsi="Times New Roman" w:cs="Times New Roman"/>
+          <w:color w:val="000000"/>
+          <w:sz w:val="26"/>
+          <w:szCs w:val="26"/>
+        </w:rPr>
+        <w:t>.</w:t>
+      </w:r>
+    </w:p>
+    <w:p>
+      <w:pPr>
+        <w:pStyle w:val="HTML"/>
+        <w:spacing w:line="360" w:lineRule="auto"/>
+        <w:ind w:right="-55"/>
+        <w:jc w:val="both"/>
+        <w:rPr>
+          <w:rFonts w:ascii="Times New Roman" w:hAnsi="Times New Roman" w:cs="Times New Roman"/>
+          <w:color w:val="000000"/>
+          <w:sz w:val="26"/>
+          <w:szCs w:val="26"/>
+        </w:rPr>
+      </w:pPr>
+    </w:p>
+    <w:p>
+      <w:pPr>
+        <w:pStyle w:val="HTML"/>
+        <w:numPr>
+          <w:ilvl w:val="0"/>
+          <w:numId w:val="2"/>
+        </w:numPr>
+        <w:spacing w:line="360" w:lineRule="auto"/>
+        <w:ind w:right="-55"/>
+        <w:jc w:val="both"/>
+        <w:rPr>
+          <w:rFonts w:ascii="Times New Roman" w:hAnsi="Times New Roman" w:cs="Times New Roman"/>
+          <w:color w:val="000000"/>
+          <w:sz w:val="26"/>
+          <w:szCs w:val="26"/>
+        </w:rPr>
+      </w:pPr>
+      <w:r>
+        <w:rPr>
+          <w:rFonts w:ascii="Times New Roman" w:hAnsi="Times New Roman" w:cs="Times New Roman"/>
+          <w:color w:val="000000"/>
+          <w:sz w:val="26"/>
+          <w:szCs w:val="26"/>
+        </w:rPr>
+        <w:t>Программная реализация</w:t>
+      </w:r>
+    </w:p>
+    <w:p>
+      <w:pPr>
+        <w:pStyle w:val="HTML"/>
+        <w:spacing w:line="360" w:lineRule="auto"/>
+        <w:ind w:right="-55"/>
+        <w:jc w:val="both"/>
+        <w:rPr>
+          <w:rFonts w:ascii="Times New Roman" w:hAnsi="Times New Roman" w:cs="Times New Roman"/>
+          <w:color w:val="000000"/>
+          <w:sz w:val="26"/>
+          <w:szCs w:val="26"/>
+        </w:rPr>
+      </w:pPr>
+    </w:p>
+    <w:p>
+      <w:pPr>
+        <w:pStyle w:val="HTML"/>
+        <w:spacing w:line="360" w:lineRule="auto"/>
+        <w:ind w:right="-55"/>
+        <w:jc w:val="both"/>
+        <w:rPr>
+          <w:rFonts w:ascii="Times New Roman" w:hAnsi="Times New Roman" w:cs="Times New Roman"/>
+          <w:color w:val="000000"/>
+          <w:sz w:val="26"/>
+          <w:szCs w:val="26"/>
+        </w:rPr>
+      </w:pPr>
+    </w:p>
+    <w:p>
+      <w:pPr>
+        <w:pStyle w:val="HTML"/>
+        <w:spacing w:line="360" w:lineRule="auto"/>
+        <w:ind w:right="-55"/>
+        <w:jc w:val="both"/>
+        <w:rPr>
+          <w:rFonts w:ascii="Times New Roman" w:hAnsi="Times New Roman" w:cs="Times New Roman"/>
+          <w:color w:val="000000"/>
+          <w:sz w:val="26"/>
+          <w:szCs w:val="26"/>
         </w:rPr>
       </w:pPr>
     </w:p>
@@ -3730,6 +5345,7 @@
           <w:szCs w:val="26"/>
           <w:lang w:val="ru-RU"/>
         </w:rPr>
+        <w:lastRenderedPageBreak/>
         <w:t>Бородин, В.А. Перспективы развития электронной</w:t>
       </w:r>
       <w:r>
@@ -3748,49 +5364,7 @@
           <w:szCs w:val="26"/>
           <w:lang w:val="ru-RU"/>
         </w:rPr>
-        <w:t xml:space="preserve"> / В.А. Бородин, А.С. </w:t>
-      </w:r>
-      <w:proofErr w:type="spellStart"/>
-      <w:r>
-        <w:rPr>
-          <w:rFonts w:ascii="Times New Roman" w:hAnsi="Times New Roman" w:cs="Times New Roman"/>
-          <w:sz w:val="26"/>
-          <w:szCs w:val="26"/>
-          <w:lang w:val="ru-RU"/>
-        </w:rPr>
-        <w:t>Кокин</w:t>
-      </w:r>
-      <w:proofErr w:type="spellEnd"/>
-      <w:r>
-        <w:rPr>
-          <w:rFonts w:ascii="Times New Roman" w:hAnsi="Times New Roman" w:cs="Times New Roman"/>
-          <w:sz w:val="26"/>
-          <w:szCs w:val="26"/>
-          <w:lang w:val="ru-RU"/>
-        </w:rPr>
-        <w:t xml:space="preserve"> // Экономика и </w:t>
-      </w:r>
-      <w:proofErr w:type="spellStart"/>
-      <w:proofErr w:type="gramStart"/>
-      <w:r>
-        <w:rPr>
-          <w:rFonts w:ascii="Times New Roman" w:hAnsi="Times New Roman" w:cs="Times New Roman"/>
-          <w:sz w:val="26"/>
-          <w:szCs w:val="26"/>
-          <w:lang w:val="ru-RU"/>
-        </w:rPr>
-        <w:t>управление:проблемы</w:t>
-      </w:r>
-      <w:proofErr w:type="spellEnd"/>
-      <w:proofErr w:type="gramEnd"/>
-      <w:r>
-        <w:rPr>
-          <w:rFonts w:ascii="Times New Roman" w:hAnsi="Times New Roman" w:cs="Times New Roman"/>
-          <w:sz w:val="26"/>
-          <w:szCs w:val="26"/>
-          <w:lang w:val="ru-RU"/>
-        </w:rPr>
-        <w:t xml:space="preserve">, решения. – 2016. – № 11. – </w:t>
+        <w:t xml:space="preserve"> / В.А. Бородин, А.С. Кокин // Экономика и управление:проблемы, решения. – 2016. – № 11. – </w:t>
       </w:r>
       <w:r>
         <w:rPr>
@@ -3833,27 +5407,7 @@
           <w:szCs w:val="26"/>
           <w:lang w:val="en-US"/>
         </w:rPr>
-        <w:t xml:space="preserve">Work </w:t>
-      </w:r>
-      <w:proofErr w:type="spellStart"/>
-      <w:r>
-        <w:rPr>
-          <w:rFonts w:ascii="Times New Roman" w:hAnsi="Times New Roman" w:cs="Times New Roman"/>
-          <w:sz w:val="26"/>
-          <w:szCs w:val="26"/>
-          <w:lang w:val="en-US"/>
-        </w:rPr>
-        <w:t>Programme</w:t>
-      </w:r>
-      <w:proofErr w:type="spellEnd"/>
-      <w:r>
-        <w:rPr>
-          <w:rFonts w:ascii="Times New Roman" w:hAnsi="Times New Roman" w:cs="Times New Roman"/>
-          <w:sz w:val="26"/>
-          <w:szCs w:val="26"/>
-          <w:lang w:val="en-US"/>
-        </w:rPr>
-        <w:t xml:space="preserve"> on Electronic Commerce [</w:t>
+        <w:t>Work Programme on Electronic Commerce [</w:t>
       </w:r>
       <w:r>
         <w:rPr>
@@ -3900,7 +5454,7 @@
         </w:rPr>
         <w:t xml:space="preserve">Режим доступа: </w:t>
       </w:r>
-      <w:hyperlink r:id="rId12" w:history="1">
+      <w:hyperlink r:id="rId28" w:history="1">
         <w:r>
           <w:rPr>
             <w:rStyle w:val="a5"/>
@@ -3946,7 +5500,7 @@
         </w:rPr>
         <w:t xml:space="preserve">Small Business - Chron.com. [Электронный ресурс]. Режим доступа: </w:t>
       </w:r>
-      <w:hyperlink r:id="rId13" w:history="1">
+      <w:hyperlink r:id="rId29" w:history="1">
         <w:r>
           <w:rPr>
             <w:rStyle w:val="a5"/>
@@ -3990,29 +5544,8 @@
           <w:szCs w:val="26"/>
           <w:lang w:val="en-US"/>
         </w:rPr>
-        <w:t xml:space="preserve">Pride, W.M., Ferrell, O.C. Lukas, B.A., Schembri, S. </w:t>
-      </w:r>
-      <w:proofErr w:type="spellStart"/>
-      <w:r>
-        <w:rPr>
-          <w:rFonts w:ascii="Times New Roman" w:hAnsi="Times New Roman" w:cs="Times New Roman"/>
-          <w:sz w:val="26"/>
-          <w:szCs w:val="26"/>
-          <w:lang w:val="en-US"/>
-        </w:rPr>
-        <w:t>Niininen</w:t>
-      </w:r>
-      <w:proofErr w:type="spellEnd"/>
-      <w:r>
-        <w:rPr>
-          <w:rFonts w:ascii="Times New Roman" w:hAnsi="Times New Roman" w:cs="Times New Roman"/>
-          <w:sz w:val="26"/>
-          <w:szCs w:val="26"/>
-          <w:lang w:val="en-US"/>
-        </w:rPr>
-        <w:t xml:space="preserve">, O. and Cassidy, R., / Marketing Principles, 3rd Asia-Pacific ed., Cengage, 2018, </w:t>
-      </w:r>
-      <w:proofErr w:type="spellStart"/>
+        <w:t xml:space="preserve">Pride, W.M., Ferrell, O.C. Lukas, B.A., Schembri, S. Niininen, O. and Cassidy, R., / Marketing Principles, 3rd Asia-Pacific ed., Cengage, 2018, </w:t>
+      </w:r>
       <w:r>
         <w:rPr>
           <w:rFonts w:ascii="Times New Roman" w:hAnsi="Times New Roman" w:cs="Times New Roman"/>
@@ -4022,7 +5555,6 @@
         </w:rPr>
         <w:t>стр</w:t>
       </w:r>
-      <w:proofErr w:type="spellEnd"/>
       <w:r>
         <w:rPr>
           <w:rFonts w:ascii="Times New Roman" w:hAnsi="Times New Roman" w:cs="Times New Roman"/>
@@ -4057,7 +5589,7 @@
         </w:rPr>
         <w:t xml:space="preserve">Международный валютный фонд. [Электронный ресурс]. Режим доступа: </w:t>
       </w:r>
-      <w:hyperlink r:id="rId14" w:history="1">
+      <w:hyperlink r:id="rId30" w:history="1">
         <w:r>
           <w:rPr>
             <w:rStyle w:val="a5"/>
@@ -4177,24 +5709,13 @@
           <w:szCs w:val="26"/>
         </w:rPr>
       </w:pPr>
-      <w:proofErr w:type="spellStart"/>
       <w:r>
         <w:rPr>
           <w:rFonts w:ascii="Times New Roman" w:hAnsi="Times New Roman"/>
           <w:sz w:val="26"/>
           <w:szCs w:val="26"/>
         </w:rPr>
-        <w:lastRenderedPageBreak/>
-        <w:t>Клифтон</w:t>
-      </w:r>
-      <w:proofErr w:type="spellEnd"/>
-      <w:r>
-        <w:rPr>
-          <w:rFonts w:ascii="Times New Roman" w:hAnsi="Times New Roman"/>
-          <w:sz w:val="26"/>
-          <w:szCs w:val="26"/>
-        </w:rPr>
-        <w:t xml:space="preserve"> Б. </w:t>
+        <w:t xml:space="preserve">Клифтон Б. </w:t>
       </w:r>
       <w:r>
         <w:rPr>
@@ -4246,23 +5767,13 @@
           <w:szCs w:val="26"/>
         </w:rPr>
       </w:pPr>
-      <w:proofErr w:type="spellStart"/>
       <w:r>
         <w:rPr>
           <w:rFonts w:ascii="Times New Roman" w:hAnsi="Times New Roman"/>
           <w:sz w:val="26"/>
           <w:szCs w:val="26"/>
         </w:rPr>
-        <w:t>Кокрум</w:t>
-      </w:r>
-      <w:proofErr w:type="spellEnd"/>
-      <w:r>
-        <w:rPr>
-          <w:rFonts w:ascii="Times New Roman" w:hAnsi="Times New Roman"/>
-          <w:sz w:val="26"/>
-          <w:szCs w:val="26"/>
-        </w:rPr>
-        <w:t xml:space="preserve"> Д. Интернет-маркетинг. Лучшие рекламные инструменты – М.: Манн, Иванов и Фербер, 2013. – 384 с. </w:t>
+        <w:t xml:space="preserve">Кокрум Д. Интернет-маркетинг. Лучшие рекламные инструменты – М.: Манн, Иванов и Фербер, 2013. – 384 с. </w:t>
       </w:r>
     </w:p>
     <w:p>
@@ -4280,42 +5791,32 @@
           <w:szCs w:val="26"/>
         </w:rPr>
       </w:pPr>
-      <w:proofErr w:type="spellStart"/>
       <w:r>
         <w:rPr>
           <w:rFonts w:ascii="Times New Roman" w:hAnsi="Times New Roman"/>
           <w:sz w:val="26"/>
           <w:szCs w:val="26"/>
         </w:rPr>
-        <w:t>Кошик</w:t>
-      </w:r>
-      <w:proofErr w:type="spellEnd"/>
+        <w:t xml:space="preserve">Кошик А. Веб-аналитика 2.0 на практике – Киев.: Диалектика, 2011. – 528 с. </w:t>
+      </w:r>
       <w:r>
         <w:rPr>
           <w:rFonts w:ascii="Times New Roman" w:hAnsi="Times New Roman"/>
           <w:sz w:val="26"/>
           <w:szCs w:val="26"/>
         </w:rPr>
-        <w:t xml:space="preserve"> А. Веб-аналитика 2.0 на практике – Киев.: Диалектика, 2011. – 528 с. </w:t>
+        <w:br/>
       </w:r>
       <w:r>
         <w:rPr>
           <w:rFonts w:ascii="Times New Roman" w:hAnsi="Times New Roman"/>
           <w:sz w:val="26"/>
           <w:szCs w:val="26"/>
-        </w:rPr>
-        <w:br/>
-      </w:r>
-      <w:r>
-        <w:rPr>
-          <w:rFonts w:ascii="Times New Roman" w:hAnsi="Times New Roman"/>
-          <w:sz w:val="26"/>
-          <w:szCs w:val="26"/>
           <w:lang w:val="en-US"/>
         </w:rPr>
         <w:t xml:space="preserve">12. </w:t>
       </w:r>
-      <w:hyperlink r:id="rId15" w:history="1">
+      <w:hyperlink r:id="rId31" w:history="1">
         <w:r>
           <w:rPr>
             <w:rStyle w:val="a5"/>
@@ -4383,6 +5884,31 @@
           <w:lang w:val="en-US"/>
         </w:rPr>
       </w:pPr>
+    </w:p>
+    <w:p>
+      <w:pPr>
+        <w:pStyle w:val="a3"/>
+        <w:ind w:left="1080" w:firstLine="336"/>
+        <w:jc w:val="both"/>
+        <w:rPr>
+          <w:rFonts w:ascii="Times New Roman" w:hAnsi="Times New Roman" w:cs="Times New Roman"/>
+          <w:sz w:val="26"/>
+          <w:szCs w:val="26"/>
+          <w:lang w:val="en-US"/>
+        </w:rPr>
+      </w:pPr>
+      <w:hyperlink r:id="rId32" w:history="1">
+        <w:r>
+          <w:rPr>
+            <w:rStyle w:val="a5"/>
+            <w:rFonts w:ascii="Times New Roman" w:hAnsi="Times New Roman" w:cs="Times New Roman"/>
+            <w:sz w:val="26"/>
+            <w:szCs w:val="26"/>
+            <w:lang w:val="en-US"/>
+          </w:rPr>
+          <w:t>https://znaytovar.ru/s/Sistemy_upravleniya_zapasami.html</w:t>
+        </w:r>
+      </w:hyperlink>
     </w:p>
     <w:p>
       <w:pPr>
@@ -5617,7 +7143,7 @@
     <w:lsdException w:name="HTML Code" w:semiHidden="1" w:unhideWhenUsed="1"/>
     <w:lsdException w:name="HTML Definition" w:semiHidden="1" w:unhideWhenUsed="1"/>
     <w:lsdException w:name="HTML Keyboard" w:semiHidden="1" w:unhideWhenUsed="1"/>
-    <w:lsdException w:name="HTML Preformatted" w:semiHidden="1" w:unhideWhenUsed="1"/>
+    <w:lsdException w:name="HTML Preformatted" w:semiHidden="1" w:uiPriority="0" w:unhideWhenUsed="1"/>
     <w:lsdException w:name="HTML Sample" w:semiHidden="1" w:unhideWhenUsed="1"/>
     <w:lsdException w:name="HTML Typewriter" w:semiHidden="1" w:unhideWhenUsed="1"/>
     <w:lsdException w:name="HTML Variable" w:semiHidden="1" w:unhideWhenUsed="1"/>
@@ -5988,6 +7514,51 @@
       <w:lang w:val="ru-RU" w:eastAsia="ru-RU"/>
     </w:rPr>
   </w:style>
+  <w:style w:type="paragraph" w:styleId="HTML">
+    <w:name w:val="HTML Preformatted"/>
+    <w:basedOn w:val="a"/>
+    <w:link w:val="HTML0"/>
+    <w:rsid w:val="00685B69"/>
+    <w:pPr>
+      <w:tabs>
+        <w:tab w:val="left" w:pos="916"/>
+        <w:tab w:val="left" w:pos="1832"/>
+        <w:tab w:val="left" w:pos="2748"/>
+        <w:tab w:val="left" w:pos="3664"/>
+        <w:tab w:val="left" w:pos="4580"/>
+        <w:tab w:val="left" w:pos="5496"/>
+        <w:tab w:val="left" w:pos="6412"/>
+        <w:tab w:val="left" w:pos="7328"/>
+        <w:tab w:val="left" w:pos="8244"/>
+        <w:tab w:val="left" w:pos="9160"/>
+        <w:tab w:val="left" w:pos="10076"/>
+        <w:tab w:val="left" w:pos="10992"/>
+        <w:tab w:val="left" w:pos="11908"/>
+        <w:tab w:val="left" w:pos="12824"/>
+        <w:tab w:val="left" w:pos="13740"/>
+        <w:tab w:val="left" w:pos="14656"/>
+      </w:tabs>
+      <w:spacing w:after="0" w:line="240" w:lineRule="auto"/>
+    </w:pPr>
+    <w:rPr>
+      <w:rFonts w:ascii="Courier New" w:eastAsia="Times New Roman" w:hAnsi="Courier New" w:cs="Courier New"/>
+      <w:sz w:val="20"/>
+      <w:szCs w:val="20"/>
+      <w:lang w:val="ru-RU" w:eastAsia="ru-RU"/>
+    </w:rPr>
+  </w:style>
+  <w:style w:type="character" w:customStyle="1" w:styleId="HTML0">
+    <w:name w:val="Стандартный HTML Знак"/>
+    <w:basedOn w:val="a0"/>
+    <w:link w:val="HTML"/>
+    <w:rsid w:val="00685B69"/>
+    <w:rPr>
+      <w:rFonts w:ascii="Courier New" w:eastAsia="Times New Roman" w:hAnsi="Courier New" w:cs="Courier New"/>
+      <w:sz w:val="20"/>
+      <w:szCs w:val="20"/>
+      <w:lang w:val="ru-RU" w:eastAsia="ru-RU"/>
+    </w:rPr>
+  </w:style>
 </w:styles>
 </file>
 

</xml_diff>